<commit_message>
Fixed some of SQL wording
</commit_message>
<xml_diff>
--- a/CS 205 Data description.docx
+++ b/CS 205 Data description.docx
@@ -1,6 +1,6 @@
 
 <file path=word/document.xml><?xml version="1.0" encoding="utf-8"?>
-<w:document xmlns:wpc="http://schemas.microsoft.com/office/word/2010/wordprocessingCanvas" xmlns:cx="http://schemas.microsoft.com/office/drawing/2014/chartex" xmlns:cx1="http://schemas.microsoft.com/office/drawing/2015/9/8/chartex" xmlns:cx2="http://schemas.microsoft.com/office/drawing/2015/10/21/chartex" xmlns:cx3="http://schemas.microsoft.com/office/drawing/2016/5/9/chartex" xmlns:cx4="http://schemas.microsoft.com/office/drawing/2016/5/10/chartex" xmlns:cx5="http://schemas.microsoft.com/office/drawing/2016/5/11/chartex" xmlns:cx6="http://schemas.microsoft.com/office/drawing/2016/5/12/chartex" xmlns:cx7="http://schemas.microsoft.com/office/drawing/2016/5/13/chartex" xmlns:cx8="http://schemas.microsoft.com/office/drawing/2016/5/14/chartex" xmlns:mc="http://schemas.openxmlformats.org/markup-compatibility/2006" xmlns:aink="http://schemas.microsoft.com/office/drawing/2016/ink" xmlns:am3d="http://schemas.microsoft.com/office/drawing/2017/model3d" xmlns:o="urn:schemas-microsoft-com:office:office" xmlns:r="http://schemas.openxmlformats.org/officeDocument/2006/relationships" xmlns:m="http://schemas.openxmlformats.org/officeDocument/2006/math" xmlns:v="urn:schemas-microsoft-com:vml" xmlns:wp14="http://schemas.microsoft.com/office/word/2010/wordprocessingDrawing" xmlns:wp="http://schemas.openxmlformats.org/drawingml/2006/wordprocessingDrawing" xmlns:w10="urn:schemas-microsoft-com:office:word" xmlns:w="http://schemas.openxmlformats.org/wordprocessingml/2006/main" xmlns:w14="http://schemas.microsoft.com/office/word/2010/wordml" xmlns:w15="http://schemas.microsoft.com/office/word/2012/wordml" xmlns:w16cid="http://schemas.microsoft.com/office/word/2016/wordml/cid" xmlns:w16se="http://schemas.microsoft.com/office/word/2015/wordml/symex" xmlns:wpg="http://schemas.microsoft.com/office/word/2010/wordprocessingGroup" xmlns:wpi="http://schemas.microsoft.com/office/word/2010/wordprocessingInk" xmlns:wne="http://schemas.microsoft.com/office/word/2006/wordml" xmlns:wps="http://schemas.microsoft.com/office/word/2010/wordprocessingShape" mc:Ignorable="w14 w15 w16se w16cid wp14">
+<w:document xmlns:wpc="http://schemas.microsoft.com/office/word/2010/wordprocessingCanvas" xmlns:cx="http://schemas.microsoft.com/office/drawing/2014/chartex" xmlns:cx1="http://schemas.microsoft.com/office/drawing/2015/9/8/chartex" xmlns:cx2="http://schemas.microsoft.com/office/drawing/2015/10/21/chartex" xmlns:cx3="http://schemas.microsoft.com/office/drawing/2016/5/9/chartex" xmlns:cx4="http://schemas.microsoft.com/office/drawing/2016/5/10/chartex" xmlns:cx5="http://schemas.microsoft.com/office/drawing/2016/5/11/chartex" xmlns:cx6="http://schemas.microsoft.com/office/drawing/2016/5/12/chartex" xmlns:cx7="http://schemas.microsoft.com/office/drawing/2016/5/13/chartex" xmlns:cx8="http://schemas.microsoft.com/office/drawing/2016/5/14/chartex" xmlns:mc="http://schemas.openxmlformats.org/markup-compatibility/2006" xmlns:aink="http://schemas.microsoft.com/office/drawing/2016/ink" xmlns:am3d="http://schemas.microsoft.com/office/drawing/2017/model3d" xmlns:o="urn:schemas-microsoft-com:office:office" xmlns:r="http://schemas.openxmlformats.org/officeDocument/2006/relationships" xmlns:m="http://schemas.openxmlformats.org/officeDocument/2006/math" xmlns:v="urn:schemas-microsoft-com:vml" xmlns:wp14="http://schemas.microsoft.com/office/word/2010/wordprocessingDrawing" xmlns:wp="http://schemas.openxmlformats.org/drawingml/2006/wordprocessingDrawing" xmlns:w10="urn:schemas-microsoft-com:office:word" xmlns:w="http://schemas.openxmlformats.org/wordprocessingml/2006/main" xmlns:w14="http://schemas.microsoft.com/office/word/2010/wordml" xmlns:w15="http://schemas.microsoft.com/office/word/2012/wordml" xmlns:w16cex="http://schemas.microsoft.com/office/word/2018/wordml/cex" xmlns:w16cid="http://schemas.microsoft.com/office/word/2016/wordml/cid" xmlns:w16="http://schemas.microsoft.com/office/word/2018/wordml" xmlns:w16se="http://schemas.microsoft.com/office/word/2015/wordml/symex" xmlns:wpg="http://schemas.microsoft.com/office/word/2010/wordprocessingGroup" xmlns:wpi="http://schemas.microsoft.com/office/word/2010/wordprocessingInk" xmlns:wne="http://schemas.microsoft.com/office/word/2006/wordml" xmlns:wps="http://schemas.microsoft.com/office/word/2010/wordprocessingShape" mc:Ignorable="w14 w15 w16se w16cid w16 w16cex wp14">
   <w:body>
     <w:p>
       <w:pPr>
@@ -37,18 +37,7 @@
           <w:sz w:val="22"/>
           <w:szCs w:val="22"/>
         </w:rPr>
-        <w:t>Warmup Project Data D</w:t>
-      </w:r>
-      <w:bookmarkStart w:id="0" w:name="_GoBack"/>
-      <w:bookmarkEnd w:id="0"/>
-      <w:r>
-        <w:rPr>
-          <w:rFonts w:ascii="Arial" w:eastAsia="Times New Roman" w:hAnsi="Arial" w:cs="Arial"/>
-          <w:color w:val="000000"/>
-          <w:sz w:val="22"/>
-          <w:szCs w:val="22"/>
-        </w:rPr>
-        <w:t>escription</w:t>
+        <w:t>Warmup Project Data Description</w:t>
       </w:r>
     </w:p>
     <w:p>
@@ -66,6 +55,417 @@
       <w:pPr>
         <w:ind w:firstLine="720"/>
         <w:rPr>
+          <w:rFonts w:ascii="Arial" w:eastAsia="Times New Roman" w:hAnsi="Arial" w:cs="Arial"/>
+          <w:color w:val="000000"/>
+          <w:sz w:val="22"/>
+          <w:szCs w:val="22"/>
+        </w:rPr>
+      </w:pPr>
+      <w:r>
+        <w:rPr>
+          <w:rFonts w:ascii="Arial" w:eastAsia="Times New Roman" w:hAnsi="Arial" w:cs="Arial"/>
+          <w:color w:val="000000"/>
+          <w:sz w:val="22"/>
+          <w:szCs w:val="22"/>
+        </w:rPr>
+        <w:t xml:space="preserve">For the warmup project, our group has decided to go the music route when choosing our data type. As expected, we will have two tables and a </w:t>
+      </w:r>
+      <w:r>
+        <w:rPr>
+          <w:rFonts w:ascii="Arial" w:eastAsia="Times New Roman" w:hAnsi="Arial" w:cs="Arial"/>
+          <w:color w:val="000000"/>
+          <w:sz w:val="22"/>
+          <w:szCs w:val="22"/>
+        </w:rPr>
+        <w:t>foreign</w:t>
+      </w:r>
+      <w:r>
+        <w:rPr>
+          <w:rFonts w:ascii="Arial" w:eastAsia="Times New Roman" w:hAnsi="Arial" w:cs="Arial"/>
+          <w:color w:val="000000"/>
+          <w:sz w:val="22"/>
+          <w:szCs w:val="22"/>
+        </w:rPr>
+        <w:t xml:space="preserve"> key on the first table that matches to a primary key on the second table.</w:t>
+      </w:r>
+    </w:p>
+    <w:p>
+      <w:pPr>
+        <w:ind w:firstLine="720"/>
+        <w:rPr>
+          <w:rFonts w:ascii="Arial" w:eastAsia="Times New Roman" w:hAnsi="Arial" w:cs="Arial"/>
+          <w:color w:val="000000"/>
+          <w:sz w:val="22"/>
+          <w:szCs w:val="22"/>
+        </w:rPr>
+      </w:pPr>
+      <w:r>
+        <w:rPr>
+          <w:rFonts w:ascii="Arial" w:eastAsia="Times New Roman" w:hAnsi="Arial" w:cs="Arial"/>
+          <w:color w:val="000000"/>
+          <w:sz w:val="22"/>
+          <w:szCs w:val="22"/>
+        </w:rPr>
+        <w:t xml:space="preserve">The fields or columns of the </w:t>
+      </w:r>
+      <w:r>
+        <w:rPr>
+          <w:rFonts w:ascii="Arial" w:eastAsia="Times New Roman" w:hAnsi="Arial" w:cs="Arial"/>
+          <w:color w:val="000000"/>
+          <w:sz w:val="22"/>
+          <w:szCs w:val="22"/>
+        </w:rPr>
+        <w:t>1</w:t>
+      </w:r>
+      <w:r>
+        <w:rPr>
+          <w:rFonts w:ascii="Arial" w:eastAsia="Times New Roman" w:hAnsi="Arial" w:cs="Arial"/>
+          <w:color w:val="000000"/>
+          <w:sz w:val="22"/>
+          <w:szCs w:val="22"/>
+          <w:vertAlign w:val="superscript"/>
+        </w:rPr>
+        <w:t>st</w:t>
+      </w:r>
+      <w:r>
+        <w:rPr>
+          <w:rFonts w:ascii="Arial" w:eastAsia="Times New Roman" w:hAnsi="Arial" w:cs="Arial"/>
+          <w:color w:val="000000"/>
+          <w:sz w:val="22"/>
+          <w:szCs w:val="22"/>
+        </w:rPr>
+        <w:t xml:space="preserve"> </w:t>
+      </w:r>
+      <w:r>
+        <w:rPr>
+          <w:rFonts w:ascii="Arial" w:eastAsia="Times New Roman" w:hAnsi="Arial" w:cs="Arial"/>
+          <w:color w:val="000000"/>
+          <w:sz w:val="22"/>
+          <w:szCs w:val="22"/>
+        </w:rPr>
+        <w:t xml:space="preserve">table are as follows: </w:t>
+      </w:r>
+      <w:r>
+        <w:rPr>
+          <w:rFonts w:ascii="Arial" w:eastAsia="Times New Roman" w:hAnsi="Arial" w:cs="Arial"/>
+          <w:color w:val="000000"/>
+          <w:sz w:val="22"/>
+          <w:szCs w:val="22"/>
+        </w:rPr>
+        <w:t>ID (primary key), s</w:t>
+      </w:r>
+      <w:r>
+        <w:rPr>
+          <w:rFonts w:ascii="Arial" w:eastAsia="Times New Roman" w:hAnsi="Arial" w:cs="Arial"/>
+          <w:color w:val="000000"/>
+          <w:sz w:val="22"/>
+          <w:szCs w:val="22"/>
+        </w:rPr>
+        <w:t xml:space="preserve">ong </w:t>
+      </w:r>
+      <w:r>
+        <w:rPr>
+          <w:rFonts w:ascii="Arial" w:eastAsia="Times New Roman" w:hAnsi="Arial" w:cs="Arial"/>
+          <w:color w:val="000000"/>
+          <w:sz w:val="22"/>
+          <w:szCs w:val="22"/>
+        </w:rPr>
+        <w:t>name</w:t>
+      </w:r>
+      <w:r>
+        <w:rPr>
+          <w:rFonts w:ascii="Arial" w:eastAsia="Times New Roman" w:hAnsi="Arial" w:cs="Arial"/>
+          <w:color w:val="000000"/>
+          <w:sz w:val="22"/>
+          <w:szCs w:val="22"/>
+        </w:rPr>
+        <w:t xml:space="preserve"> (String), </w:t>
+      </w:r>
+      <w:r>
+        <w:rPr>
+          <w:rFonts w:ascii="Arial" w:eastAsia="Times New Roman" w:hAnsi="Arial" w:cs="Arial"/>
+          <w:color w:val="000000"/>
+          <w:sz w:val="22"/>
+          <w:szCs w:val="22"/>
+        </w:rPr>
+        <w:t>artist name</w:t>
+      </w:r>
+      <w:r>
+        <w:rPr>
+          <w:rFonts w:ascii="Arial" w:eastAsia="Times New Roman" w:hAnsi="Arial" w:cs="Arial"/>
+          <w:color w:val="000000"/>
+          <w:sz w:val="22"/>
+          <w:szCs w:val="22"/>
+        </w:rPr>
+        <w:t xml:space="preserve"> (</w:t>
+      </w:r>
+      <w:r>
+        <w:rPr>
+          <w:rFonts w:ascii="Arial" w:eastAsia="Times New Roman" w:hAnsi="Arial" w:cs="Arial"/>
+          <w:color w:val="000000"/>
+          <w:sz w:val="22"/>
+          <w:szCs w:val="22"/>
+        </w:rPr>
+        <w:t>s</w:t>
+      </w:r>
+      <w:r>
+        <w:rPr>
+          <w:rFonts w:ascii="Arial" w:eastAsia="Times New Roman" w:hAnsi="Arial" w:cs="Arial"/>
+          <w:color w:val="000000"/>
+          <w:sz w:val="22"/>
+          <w:szCs w:val="22"/>
+        </w:rPr>
+        <w:t>tring</w:t>
+      </w:r>
+      <w:r>
+        <w:rPr>
+          <w:rFonts w:ascii="Arial" w:eastAsia="Times New Roman" w:hAnsi="Arial" w:cs="Arial"/>
+          <w:color w:val="000000"/>
+          <w:sz w:val="22"/>
+          <w:szCs w:val="22"/>
+        </w:rPr>
+        <w:t>, f</w:t>
+      </w:r>
+      <w:r>
+        <w:rPr>
+          <w:rFonts w:ascii="Arial" w:eastAsia="Times New Roman" w:hAnsi="Arial" w:cs="Arial"/>
+          <w:color w:val="000000"/>
+          <w:sz w:val="22"/>
+          <w:szCs w:val="22"/>
+        </w:rPr>
+        <w:t xml:space="preserve">oreign </w:t>
+      </w:r>
+      <w:r>
+        <w:rPr>
+          <w:rFonts w:ascii="Arial" w:eastAsia="Times New Roman" w:hAnsi="Arial" w:cs="Arial"/>
+          <w:color w:val="000000"/>
+          <w:sz w:val="22"/>
+          <w:szCs w:val="22"/>
+        </w:rPr>
+        <w:t>k</w:t>
+      </w:r>
+      <w:r>
+        <w:rPr>
+          <w:rFonts w:ascii="Arial" w:eastAsia="Times New Roman" w:hAnsi="Arial" w:cs="Arial"/>
+          <w:color w:val="000000"/>
+          <w:sz w:val="22"/>
+          <w:szCs w:val="22"/>
+        </w:rPr>
+        <w:t>ey to table 2), and genre of the song</w:t>
+      </w:r>
+      <w:r>
+        <w:rPr>
+          <w:rFonts w:ascii="Arial" w:eastAsia="Times New Roman" w:hAnsi="Arial" w:cs="Arial"/>
+          <w:color w:val="000000"/>
+          <w:sz w:val="22"/>
+          <w:szCs w:val="22"/>
+        </w:rPr>
+        <w:t xml:space="preserve"> (string)</w:t>
+      </w:r>
+      <w:r>
+        <w:rPr>
+          <w:rFonts w:ascii="Arial" w:eastAsia="Times New Roman" w:hAnsi="Arial" w:cs="Arial"/>
+          <w:color w:val="000000"/>
+          <w:sz w:val="22"/>
+          <w:szCs w:val="22"/>
+        </w:rPr>
+        <w:t>.</w:t>
+      </w:r>
+      <w:r>
+        <w:rPr>
+          <w:rFonts w:ascii="Arial" w:eastAsia="Times New Roman" w:hAnsi="Arial" w:cs="Arial"/>
+          <w:color w:val="000000"/>
+          <w:sz w:val="22"/>
+          <w:szCs w:val="22"/>
+        </w:rPr>
+        <w:t xml:space="preserve"> </w:t>
+      </w:r>
+      <w:r>
+        <w:rPr>
+          <w:rFonts w:ascii="Arial" w:eastAsia="Times New Roman" w:hAnsi="Arial" w:cs="Arial"/>
+          <w:color w:val="000000"/>
+          <w:sz w:val="22"/>
+          <w:szCs w:val="22"/>
+        </w:rPr>
+        <w:t xml:space="preserve">The fields or columns of the </w:t>
+      </w:r>
+      <w:r>
+        <w:rPr>
+          <w:rFonts w:ascii="Arial" w:eastAsia="Times New Roman" w:hAnsi="Arial" w:cs="Arial"/>
+          <w:color w:val="000000"/>
+          <w:sz w:val="22"/>
+          <w:szCs w:val="22"/>
+        </w:rPr>
+        <w:t>2</w:t>
+      </w:r>
+      <w:r>
+        <w:rPr>
+          <w:rFonts w:ascii="Arial" w:eastAsia="Times New Roman" w:hAnsi="Arial" w:cs="Arial"/>
+          <w:color w:val="000000"/>
+          <w:sz w:val="22"/>
+          <w:szCs w:val="22"/>
+          <w:vertAlign w:val="superscript"/>
+        </w:rPr>
+        <w:t>nd</w:t>
+      </w:r>
+      <w:r>
+        <w:rPr>
+          <w:rFonts w:ascii="Arial" w:eastAsia="Times New Roman" w:hAnsi="Arial" w:cs="Arial"/>
+          <w:color w:val="000000"/>
+          <w:sz w:val="22"/>
+          <w:szCs w:val="22"/>
+        </w:rPr>
+        <w:t xml:space="preserve"> </w:t>
+      </w:r>
+      <w:r>
+        <w:rPr>
+          <w:rFonts w:ascii="Arial" w:eastAsia="Times New Roman" w:hAnsi="Arial" w:cs="Arial"/>
+          <w:color w:val="000000"/>
+          <w:sz w:val="22"/>
+          <w:szCs w:val="22"/>
+        </w:rPr>
+        <w:t xml:space="preserve">table are as follows: </w:t>
+      </w:r>
+      <w:r>
+        <w:rPr>
+          <w:rFonts w:ascii="Arial" w:eastAsia="Times New Roman" w:hAnsi="Arial" w:cs="Arial"/>
+          <w:color w:val="000000"/>
+          <w:sz w:val="22"/>
+          <w:szCs w:val="22"/>
+        </w:rPr>
+        <w:t>ID (primary key), artist name</w:t>
+      </w:r>
+      <w:r>
+        <w:rPr>
+          <w:rFonts w:ascii="Arial" w:eastAsia="Times New Roman" w:hAnsi="Arial" w:cs="Arial"/>
+          <w:color w:val="000000"/>
+          <w:sz w:val="22"/>
+          <w:szCs w:val="22"/>
+        </w:rPr>
+        <w:t xml:space="preserve"> (</w:t>
+      </w:r>
+      <w:r>
+        <w:rPr>
+          <w:rFonts w:ascii="Arial" w:eastAsia="Times New Roman" w:hAnsi="Arial" w:cs="Arial"/>
+          <w:color w:val="000000"/>
+          <w:sz w:val="22"/>
+          <w:szCs w:val="22"/>
+        </w:rPr>
+        <w:t>s</w:t>
+      </w:r>
+      <w:r>
+        <w:rPr>
+          <w:rFonts w:ascii="Arial" w:eastAsia="Times New Roman" w:hAnsi="Arial" w:cs="Arial"/>
+          <w:color w:val="000000"/>
+          <w:sz w:val="22"/>
+          <w:szCs w:val="22"/>
+        </w:rPr>
+        <w:t>tring</w:t>
+      </w:r>
+      <w:r>
+        <w:rPr>
+          <w:rFonts w:ascii="Arial" w:eastAsia="Times New Roman" w:hAnsi="Arial" w:cs="Arial"/>
+          <w:color w:val="000000"/>
+          <w:sz w:val="22"/>
+          <w:szCs w:val="22"/>
+        </w:rPr>
+        <w:t>, f</w:t>
+      </w:r>
+      <w:r>
+        <w:rPr>
+          <w:rFonts w:ascii="Arial" w:eastAsia="Times New Roman" w:hAnsi="Arial" w:cs="Arial"/>
+          <w:color w:val="000000"/>
+          <w:sz w:val="22"/>
+          <w:szCs w:val="22"/>
+        </w:rPr>
+        <w:t xml:space="preserve">oreign </w:t>
+      </w:r>
+      <w:r>
+        <w:rPr>
+          <w:rFonts w:ascii="Arial" w:eastAsia="Times New Roman" w:hAnsi="Arial" w:cs="Arial"/>
+          <w:color w:val="000000"/>
+          <w:sz w:val="22"/>
+          <w:szCs w:val="22"/>
+        </w:rPr>
+        <w:t>k</w:t>
+      </w:r>
+      <w:r>
+        <w:rPr>
+          <w:rFonts w:ascii="Arial" w:eastAsia="Times New Roman" w:hAnsi="Arial" w:cs="Arial"/>
+          <w:color w:val="000000"/>
+          <w:sz w:val="22"/>
+          <w:szCs w:val="22"/>
+        </w:rPr>
+        <w:t xml:space="preserve">ey to table </w:t>
+      </w:r>
+      <w:r>
+        <w:rPr>
+          <w:rFonts w:ascii="Arial" w:eastAsia="Times New Roman" w:hAnsi="Arial" w:cs="Arial"/>
+          <w:color w:val="000000"/>
+          <w:sz w:val="22"/>
+          <w:szCs w:val="22"/>
+        </w:rPr>
+        <w:t>1</w:t>
+      </w:r>
+      <w:r>
+        <w:rPr>
+          <w:rFonts w:ascii="Arial" w:eastAsia="Times New Roman" w:hAnsi="Arial" w:cs="Arial"/>
+          <w:color w:val="000000"/>
+          <w:sz w:val="22"/>
+          <w:szCs w:val="22"/>
+        </w:rPr>
+        <w:t xml:space="preserve">), </w:t>
+      </w:r>
+      <w:r>
+        <w:rPr>
+          <w:rFonts w:ascii="Arial" w:eastAsia="Times New Roman" w:hAnsi="Arial" w:cs="Arial"/>
+          <w:color w:val="000000"/>
+          <w:sz w:val="22"/>
+          <w:szCs w:val="22"/>
+        </w:rPr>
+        <w:t xml:space="preserve">birthdate (date), </w:t>
+      </w:r>
+      <w:r>
+        <w:rPr>
+          <w:rFonts w:ascii="Arial" w:eastAsia="Times New Roman" w:hAnsi="Arial" w:cs="Arial"/>
+          <w:color w:val="000000"/>
+          <w:sz w:val="22"/>
+          <w:szCs w:val="22"/>
+        </w:rPr>
+        <w:t xml:space="preserve">and </w:t>
+      </w:r>
+      <w:r>
+        <w:rPr>
+          <w:rFonts w:ascii="Arial" w:eastAsia="Times New Roman" w:hAnsi="Arial" w:cs="Arial"/>
+          <w:color w:val="000000"/>
+          <w:sz w:val="22"/>
+          <w:szCs w:val="22"/>
+        </w:rPr>
+        <w:t>hometown</w:t>
+      </w:r>
+      <w:r>
+        <w:rPr>
+          <w:rFonts w:ascii="Arial" w:eastAsia="Times New Roman" w:hAnsi="Arial" w:cs="Arial"/>
+          <w:color w:val="000000"/>
+          <w:sz w:val="22"/>
+          <w:szCs w:val="22"/>
+        </w:rPr>
+        <w:t xml:space="preserve"> (string)</w:t>
+      </w:r>
+      <w:r>
+        <w:rPr>
+          <w:rFonts w:ascii="Arial" w:eastAsia="Times New Roman" w:hAnsi="Arial" w:cs="Arial"/>
+          <w:color w:val="000000"/>
+          <w:sz w:val="22"/>
+          <w:szCs w:val="22"/>
+        </w:rPr>
+        <w:t>.</w:t>
+      </w:r>
+    </w:p>
+    <w:p>
+      <w:pPr>
+        <w:ind w:firstLine="720"/>
+        <w:rPr>
           <w:rFonts w:ascii="Times New Roman" w:eastAsia="Times New Roman" w:hAnsi="Times New Roman" w:cs="Times New Roman"/>
         </w:rPr>
       </w:pPr>
@@ -76,27 +476,7 @@
           <w:sz w:val="22"/>
           <w:szCs w:val="22"/>
         </w:rPr>
-        <w:t xml:space="preserve">For the warmup project, our group has decided to go the music route when choosing our data type. As expected, we will have two tables and a </w:t>
-      </w:r>
-      <w:proofErr w:type="spellStart"/>
-      <w:r>
-        <w:rPr>
-          <w:rFonts w:ascii="Arial" w:eastAsia="Times New Roman" w:hAnsi="Arial" w:cs="Arial"/>
-          <w:color w:val="000000"/>
-          <w:sz w:val="22"/>
-          <w:szCs w:val="22"/>
-        </w:rPr>
-        <w:t>foeign</w:t>
-      </w:r>
-      <w:proofErr w:type="spellEnd"/>
-      <w:r>
-        <w:rPr>
-          <w:rFonts w:ascii="Arial" w:eastAsia="Times New Roman" w:hAnsi="Arial" w:cs="Arial"/>
-          <w:color w:val="000000"/>
-          <w:sz w:val="22"/>
-          <w:szCs w:val="22"/>
-        </w:rPr>
-        <w:t xml:space="preserve"> key on the first table that matches to a primary key on the second table. The fields or columns of the first table are as </w:t>
+        <w:t xml:space="preserve">We are confident in the data that we </w:t>
       </w:r>
       <w:proofErr w:type="gramStart"/>
       <w:r>
@@ -106,7 +486,7 @@
           <w:sz w:val="22"/>
           <w:szCs w:val="22"/>
         </w:rPr>
-        <w:t>follows :</w:t>
+        <w:t>chose</w:t>
       </w:r>
       <w:proofErr w:type="gramEnd"/>
       <w:r>
@@ -116,35 +496,497 @@
           <w:sz w:val="22"/>
           <w:szCs w:val="22"/>
         </w:rPr>
-        <w:t xml:space="preserve"> The Song name (Primary Key) (String) , the name of the Artist (String) (Foreign Key to table 2), and the genre of the song. For the second table, we will be using 3 fields as well. The primary key for table two will be the artist’s name. The next field will be the artist's birthdate, and the last field will be their hometown. We are confident in the data that we </w:t>
+        <w:t xml:space="preserve"> and we truly feel we will be able to produce a quality command line interface to query the data that is stored in our DB.</w:t>
+      </w:r>
+    </w:p>
+    <w:p>
+      <w:pPr>
+        <w:rPr>
+          <w:rFonts w:ascii="Times New Roman" w:eastAsia="Times New Roman" w:hAnsi="Times New Roman" w:cs="Times New Roman"/>
+        </w:rPr>
+      </w:pPr>
+    </w:p>
+    <w:p>
+      <w:pPr>
+        <w:rPr>
+          <w:rFonts w:ascii="Times New Roman" w:eastAsia="Times New Roman" w:hAnsi="Times New Roman" w:cs="Times New Roman"/>
+        </w:rPr>
+      </w:pPr>
+    </w:p>
+    <w:p>
+      <w:pPr>
+        <w:rPr>
+          <w:rFonts w:ascii="Arial" w:eastAsia="Times New Roman" w:hAnsi="Arial" w:cs="Arial"/>
+        </w:rPr>
+      </w:pPr>
+      <w:r>
+        <w:rPr>
+          <w:rFonts w:ascii="Arial" w:eastAsia="Times New Roman" w:hAnsi="Arial" w:cs="Arial"/>
+        </w:rPr>
+        <w:t>Songs (</w:t>
       </w:r>
       <w:proofErr w:type="gramStart"/>
       <w:r>
         <w:rPr>
           <w:rFonts w:ascii="Arial" w:eastAsia="Times New Roman" w:hAnsi="Arial" w:cs="Arial"/>
-          <w:color w:val="000000"/>
-          <w:sz w:val="22"/>
-          <w:szCs w:val="22"/>
-        </w:rPr>
-        <w:t>chose</w:t>
+        </w:rPr>
+        <w:t>table-1</w:t>
       </w:r>
       <w:proofErr w:type="gramEnd"/>
       <w:r>
         <w:rPr>
           <w:rFonts w:ascii="Arial" w:eastAsia="Times New Roman" w:hAnsi="Arial" w:cs="Arial"/>
-          <w:color w:val="000000"/>
-          <w:sz w:val="22"/>
-          <w:szCs w:val="22"/>
-        </w:rPr>
-        <w:t xml:space="preserve"> and we truly feel we will be able to produce a quality command line interface to query the data that is stored in our DB.</w:t>
-      </w:r>
-    </w:p>
-    <w:p>
-      <w:pPr>
-        <w:rPr>
-          <w:rFonts w:ascii="Times New Roman" w:eastAsia="Times New Roman" w:hAnsi="Times New Roman" w:cs="Times New Roman"/>
-        </w:rPr>
-      </w:pPr>
+        </w:rPr>
+        <w:t>)</w:t>
+      </w:r>
+    </w:p>
+    <w:p>
+      <w:pPr>
+        <w:rPr>
+          <w:rFonts w:ascii="Arial" w:eastAsia="Times New Roman" w:hAnsi="Arial" w:cs="Arial"/>
+        </w:rPr>
+      </w:pPr>
+      <w:r>
+        <w:rPr>
+          <w:rFonts w:ascii="Arial" w:eastAsia="Times New Roman" w:hAnsi="Arial" w:cs="Arial"/>
+        </w:rPr>
+        <w:t>id</w:t>
+      </w:r>
+      <w:r>
+        <w:rPr>
+          <w:rFonts w:ascii="Arial" w:eastAsia="Times New Roman" w:hAnsi="Arial" w:cs="Arial"/>
+        </w:rPr>
+        <w:tab/>
+      </w:r>
+      <w:r>
+        <w:rPr>
+          <w:rFonts w:ascii="Arial" w:eastAsia="Times New Roman" w:hAnsi="Arial" w:cs="Arial"/>
+        </w:rPr>
+        <w:tab/>
+      </w:r>
+      <w:r>
+        <w:rPr>
+          <w:rFonts w:ascii="Arial" w:eastAsia="Times New Roman" w:hAnsi="Arial" w:cs="Arial"/>
+        </w:rPr>
+        <w:t>integer</w:t>
+      </w:r>
+      <w:r>
+        <w:rPr>
+          <w:rFonts w:ascii="Arial" w:eastAsia="Times New Roman" w:hAnsi="Arial" w:cs="Arial"/>
+        </w:rPr>
+        <w:tab/>
+      </w:r>
+      <w:r>
+        <w:rPr>
+          <w:rFonts w:ascii="Arial" w:eastAsia="Times New Roman" w:hAnsi="Arial" w:cs="Arial"/>
+        </w:rPr>
+        <w:tab/>
+      </w:r>
+      <w:r>
+        <w:rPr>
+          <w:rFonts w:ascii="Arial" w:eastAsia="Times New Roman" w:hAnsi="Arial" w:cs="Arial"/>
+        </w:rPr>
+        <w:t>primary key</w:t>
+      </w:r>
+    </w:p>
+    <w:p>
+      <w:pPr>
+        <w:rPr>
+          <w:rFonts w:ascii="Arial" w:eastAsia="Times New Roman" w:hAnsi="Arial" w:cs="Arial"/>
+        </w:rPr>
+      </w:pPr>
+      <w:r>
+        <w:rPr>
+          <w:rFonts w:ascii="Arial" w:eastAsia="Times New Roman" w:hAnsi="Arial" w:cs="Arial"/>
+        </w:rPr>
+        <w:t>song</w:t>
+      </w:r>
+      <w:r>
+        <w:rPr>
+          <w:rFonts w:ascii="Arial" w:eastAsia="Times New Roman" w:hAnsi="Arial" w:cs="Arial"/>
+        </w:rPr>
+        <w:tab/>
+      </w:r>
+      <w:r>
+        <w:rPr>
+          <w:rFonts w:ascii="Arial" w:eastAsia="Times New Roman" w:hAnsi="Arial" w:cs="Arial"/>
+        </w:rPr>
+        <w:tab/>
+      </w:r>
+      <w:proofErr w:type="gramStart"/>
+      <w:r>
+        <w:rPr>
+          <w:rFonts w:ascii="Arial" w:eastAsia="Times New Roman" w:hAnsi="Arial" w:cs="Arial"/>
+        </w:rPr>
+        <w:t>char[</w:t>
+      </w:r>
+      <w:proofErr w:type="gramEnd"/>
+      <w:r>
+        <w:rPr>
+          <w:rFonts w:ascii="Arial" w:eastAsia="Times New Roman" w:hAnsi="Arial" w:cs="Arial"/>
+        </w:rPr>
+        <w:t>64</w:t>
+      </w:r>
+      <w:r>
+        <w:rPr>
+          <w:rFonts w:ascii="Arial" w:eastAsia="Times New Roman" w:hAnsi="Arial" w:cs="Arial"/>
+        </w:rPr>
+        <w:t>]</w:t>
+      </w:r>
+      <w:r>
+        <w:rPr>
+          <w:rFonts w:ascii="Arial" w:eastAsia="Times New Roman" w:hAnsi="Arial" w:cs="Arial"/>
+        </w:rPr>
+        <w:tab/>
+      </w:r>
+      <w:r>
+        <w:rPr>
+          <w:rFonts w:ascii="Arial" w:eastAsia="Times New Roman" w:hAnsi="Arial" w:cs="Arial"/>
+        </w:rPr>
+        <w:tab/>
+      </w:r>
+    </w:p>
+    <w:p>
+      <w:pPr>
+        <w:rPr>
+          <w:rFonts w:ascii="Arial" w:eastAsia="Times New Roman" w:hAnsi="Arial" w:cs="Arial"/>
+        </w:rPr>
+      </w:pPr>
+      <w:r>
+        <w:rPr>
+          <w:rFonts w:ascii="Arial" w:eastAsia="Times New Roman" w:hAnsi="Arial" w:cs="Arial"/>
+        </w:rPr>
+        <w:t>artist</w:t>
+      </w:r>
+      <w:r>
+        <w:rPr>
+          <w:rFonts w:ascii="Arial" w:eastAsia="Times New Roman" w:hAnsi="Arial" w:cs="Arial"/>
+        </w:rPr>
+        <w:tab/>
+      </w:r>
+      <w:r>
+        <w:rPr>
+          <w:rFonts w:ascii="Arial" w:eastAsia="Times New Roman" w:hAnsi="Arial" w:cs="Arial"/>
+        </w:rPr>
+        <w:tab/>
+      </w:r>
+      <w:proofErr w:type="gramStart"/>
+      <w:r>
+        <w:rPr>
+          <w:rFonts w:ascii="Arial" w:eastAsia="Times New Roman" w:hAnsi="Arial" w:cs="Arial"/>
+        </w:rPr>
+        <w:t>char[</w:t>
+      </w:r>
+      <w:proofErr w:type="gramEnd"/>
+      <w:r>
+        <w:rPr>
+          <w:rFonts w:ascii="Arial" w:eastAsia="Times New Roman" w:hAnsi="Arial" w:cs="Arial"/>
+        </w:rPr>
+        <w:t>32]</w:t>
+      </w:r>
+      <w:r>
+        <w:rPr>
+          <w:rFonts w:ascii="Arial" w:eastAsia="Times New Roman" w:hAnsi="Arial" w:cs="Arial"/>
+        </w:rPr>
+        <w:tab/>
+      </w:r>
+      <w:r>
+        <w:rPr>
+          <w:rFonts w:ascii="Arial" w:eastAsia="Times New Roman" w:hAnsi="Arial" w:cs="Arial"/>
+        </w:rPr>
+        <w:tab/>
+      </w:r>
+      <w:r>
+        <w:rPr>
+          <w:rFonts w:ascii="Arial" w:eastAsia="Times New Roman" w:hAnsi="Arial" w:cs="Arial"/>
+        </w:rPr>
+        <w:t xml:space="preserve">foreign key to </w:t>
+      </w:r>
+      <w:r>
+        <w:rPr>
+          <w:rFonts w:ascii="Arial" w:eastAsia="Times New Roman" w:hAnsi="Arial" w:cs="Arial"/>
+        </w:rPr>
+        <w:t>Artists</w:t>
+      </w:r>
+      <w:r>
+        <w:rPr>
+          <w:rFonts w:ascii="Arial" w:eastAsia="Times New Roman" w:hAnsi="Arial" w:cs="Arial"/>
+        </w:rPr>
+        <w:t xml:space="preserve"> table</w:t>
+      </w:r>
+    </w:p>
+    <w:p>
+      <w:pPr>
+        <w:rPr>
+          <w:rFonts w:ascii="Arial" w:eastAsia="Times New Roman" w:hAnsi="Arial" w:cs="Arial"/>
+        </w:rPr>
+      </w:pPr>
+      <w:r>
+        <w:rPr>
+          <w:rFonts w:ascii="Arial" w:eastAsia="Times New Roman" w:hAnsi="Arial" w:cs="Arial"/>
+        </w:rPr>
+        <w:t>genre</w:t>
+      </w:r>
+      <w:r>
+        <w:rPr>
+          <w:rFonts w:ascii="Arial" w:eastAsia="Times New Roman" w:hAnsi="Arial" w:cs="Arial"/>
+        </w:rPr>
+        <w:tab/>
+      </w:r>
+      <w:r>
+        <w:rPr>
+          <w:rFonts w:ascii="Arial" w:eastAsia="Times New Roman" w:hAnsi="Arial" w:cs="Arial"/>
+        </w:rPr>
+        <w:tab/>
+      </w:r>
+      <w:proofErr w:type="gramStart"/>
+      <w:r>
+        <w:rPr>
+          <w:rFonts w:ascii="Arial" w:eastAsia="Times New Roman" w:hAnsi="Arial" w:cs="Arial"/>
+        </w:rPr>
+        <w:t>char[</w:t>
+      </w:r>
+      <w:proofErr w:type="gramEnd"/>
+      <w:r>
+        <w:rPr>
+          <w:rFonts w:ascii="Arial" w:eastAsia="Times New Roman" w:hAnsi="Arial" w:cs="Arial"/>
+        </w:rPr>
+        <w:t>32]</w:t>
+      </w:r>
+      <w:r>
+        <w:rPr>
+          <w:rFonts w:ascii="Arial" w:eastAsia="Times New Roman" w:hAnsi="Arial" w:cs="Arial"/>
+        </w:rPr>
+        <w:tab/>
+      </w:r>
+    </w:p>
+    <w:p>
+      <w:pPr>
+        <w:rPr>
+          <w:rFonts w:ascii="Arial" w:eastAsia="Times New Roman" w:hAnsi="Arial" w:cs="Arial"/>
+        </w:rPr>
+      </w:pPr>
+    </w:p>
+    <w:p>
+      <w:pPr>
+        <w:rPr>
+          <w:rFonts w:ascii="Arial" w:eastAsia="Times New Roman" w:hAnsi="Arial" w:cs="Arial"/>
+        </w:rPr>
+      </w:pPr>
+      <w:r>
+        <w:rPr>
+          <w:rFonts w:ascii="Arial" w:eastAsia="Times New Roman" w:hAnsi="Arial" w:cs="Arial"/>
+        </w:rPr>
+        <w:t>Artists (</w:t>
+      </w:r>
+      <w:proofErr w:type="gramStart"/>
+      <w:r>
+        <w:rPr>
+          <w:rFonts w:ascii="Arial" w:eastAsia="Times New Roman" w:hAnsi="Arial" w:cs="Arial"/>
+        </w:rPr>
+        <w:t>table-2</w:t>
+      </w:r>
+      <w:proofErr w:type="gramEnd"/>
+      <w:r>
+        <w:rPr>
+          <w:rFonts w:ascii="Arial" w:eastAsia="Times New Roman" w:hAnsi="Arial" w:cs="Arial"/>
+        </w:rPr>
+        <w:t>)</w:t>
+      </w:r>
+    </w:p>
+    <w:p>
+      <w:pPr>
+        <w:rPr>
+          <w:rFonts w:ascii="Arial" w:eastAsia="Times New Roman" w:hAnsi="Arial" w:cs="Arial"/>
+        </w:rPr>
+      </w:pPr>
+      <w:r>
+        <w:rPr>
+          <w:rFonts w:ascii="Arial" w:eastAsia="Times New Roman" w:hAnsi="Arial" w:cs="Arial"/>
+        </w:rPr>
+        <w:t>id</w:t>
+      </w:r>
+      <w:r>
+        <w:rPr>
+          <w:rFonts w:ascii="Arial" w:eastAsia="Times New Roman" w:hAnsi="Arial" w:cs="Arial"/>
+        </w:rPr>
+        <w:tab/>
+      </w:r>
+      <w:r>
+        <w:rPr>
+          <w:rFonts w:ascii="Arial" w:eastAsia="Times New Roman" w:hAnsi="Arial" w:cs="Arial"/>
+        </w:rPr>
+        <w:tab/>
+      </w:r>
+      <w:r>
+        <w:rPr>
+          <w:rFonts w:ascii="Arial" w:eastAsia="Times New Roman" w:hAnsi="Arial" w:cs="Arial"/>
+        </w:rPr>
+        <w:t>integer</w:t>
+      </w:r>
+      <w:r>
+        <w:rPr>
+          <w:rFonts w:ascii="Arial" w:eastAsia="Times New Roman" w:hAnsi="Arial" w:cs="Arial"/>
+        </w:rPr>
+        <w:tab/>
+      </w:r>
+      <w:r>
+        <w:rPr>
+          <w:rFonts w:ascii="Arial" w:eastAsia="Times New Roman" w:hAnsi="Arial" w:cs="Arial"/>
+        </w:rPr>
+        <w:tab/>
+      </w:r>
+      <w:r>
+        <w:rPr>
+          <w:rFonts w:ascii="Arial" w:eastAsia="Times New Roman" w:hAnsi="Arial" w:cs="Arial"/>
+        </w:rPr>
+        <w:t>primary key</w:t>
+      </w:r>
+    </w:p>
+    <w:p>
+      <w:pPr>
+        <w:rPr>
+          <w:rFonts w:ascii="Arial" w:eastAsia="Times New Roman" w:hAnsi="Arial" w:cs="Arial"/>
+        </w:rPr>
+      </w:pPr>
+      <w:r>
+        <w:rPr>
+          <w:rFonts w:ascii="Arial" w:eastAsia="Times New Roman" w:hAnsi="Arial" w:cs="Arial"/>
+        </w:rPr>
+        <w:t>artist</w:t>
+      </w:r>
+      <w:r>
+        <w:rPr>
+          <w:rFonts w:ascii="Arial" w:eastAsia="Times New Roman" w:hAnsi="Arial" w:cs="Arial"/>
+        </w:rPr>
+        <w:tab/>
+      </w:r>
+      <w:r>
+        <w:rPr>
+          <w:rFonts w:ascii="Arial" w:eastAsia="Times New Roman" w:hAnsi="Arial" w:cs="Arial"/>
+        </w:rPr>
+        <w:tab/>
+      </w:r>
+      <w:proofErr w:type="gramStart"/>
+      <w:r>
+        <w:rPr>
+          <w:rFonts w:ascii="Arial" w:eastAsia="Times New Roman" w:hAnsi="Arial" w:cs="Arial"/>
+        </w:rPr>
+        <w:t>char[</w:t>
+      </w:r>
+      <w:proofErr w:type="gramEnd"/>
+      <w:r>
+        <w:rPr>
+          <w:rFonts w:ascii="Arial" w:eastAsia="Times New Roman" w:hAnsi="Arial" w:cs="Arial"/>
+        </w:rPr>
+        <w:t>32]</w:t>
+      </w:r>
+      <w:r>
+        <w:rPr>
+          <w:rFonts w:ascii="Arial" w:eastAsia="Times New Roman" w:hAnsi="Arial" w:cs="Arial"/>
+        </w:rPr>
+        <w:tab/>
+      </w:r>
+      <w:r>
+        <w:rPr>
+          <w:rFonts w:ascii="Arial" w:eastAsia="Times New Roman" w:hAnsi="Arial" w:cs="Arial"/>
+        </w:rPr>
+        <w:tab/>
+      </w:r>
+      <w:r>
+        <w:rPr>
+          <w:rFonts w:ascii="Arial" w:eastAsia="Times New Roman" w:hAnsi="Arial" w:cs="Arial"/>
+        </w:rPr>
+        <w:t xml:space="preserve">foreign key to </w:t>
+      </w:r>
+      <w:r>
+        <w:rPr>
+          <w:rFonts w:ascii="Arial" w:eastAsia="Times New Roman" w:hAnsi="Arial" w:cs="Arial"/>
+        </w:rPr>
+        <w:t>Songs</w:t>
+      </w:r>
+      <w:r>
+        <w:rPr>
+          <w:rFonts w:ascii="Arial" w:eastAsia="Times New Roman" w:hAnsi="Arial" w:cs="Arial"/>
+        </w:rPr>
+        <w:t xml:space="preserve"> table</w:t>
+      </w:r>
+    </w:p>
+    <w:p>
+      <w:pPr>
+        <w:rPr>
+          <w:rFonts w:ascii="Arial" w:eastAsia="Times New Roman" w:hAnsi="Arial" w:cs="Arial"/>
+        </w:rPr>
+      </w:pPr>
+      <w:r>
+        <w:rPr>
+          <w:rFonts w:ascii="Arial" w:eastAsia="Times New Roman" w:hAnsi="Arial" w:cs="Arial"/>
+        </w:rPr>
+        <w:t>birthdate</w:t>
+      </w:r>
+      <w:r>
+        <w:rPr>
+          <w:rFonts w:ascii="Arial" w:eastAsia="Times New Roman" w:hAnsi="Arial" w:cs="Arial"/>
+        </w:rPr>
+        <w:tab/>
+      </w:r>
+      <w:r>
+        <w:rPr>
+          <w:rFonts w:ascii="Arial" w:eastAsia="Times New Roman" w:hAnsi="Arial" w:cs="Arial"/>
+        </w:rPr>
+        <w:t>date</w:t>
+      </w:r>
+    </w:p>
+    <w:p>
+      <w:pPr>
+        <w:rPr>
+          <w:rFonts w:ascii="Arial" w:eastAsia="Times New Roman" w:hAnsi="Arial" w:cs="Arial"/>
+        </w:rPr>
+      </w:pPr>
+      <w:r>
+        <w:rPr>
+          <w:rFonts w:ascii="Arial" w:eastAsia="Times New Roman" w:hAnsi="Arial" w:cs="Arial"/>
+        </w:rPr>
+        <w:t>hometown</w:t>
+      </w:r>
+      <w:r>
+        <w:rPr>
+          <w:rFonts w:ascii="Arial" w:eastAsia="Times New Roman" w:hAnsi="Arial" w:cs="Arial"/>
+        </w:rPr>
+        <w:tab/>
+      </w:r>
+      <w:proofErr w:type="gramStart"/>
+      <w:r>
+        <w:rPr>
+          <w:rFonts w:ascii="Arial" w:eastAsia="Times New Roman" w:hAnsi="Arial" w:cs="Arial"/>
+        </w:rPr>
+        <w:t>char[</w:t>
+      </w:r>
+      <w:proofErr w:type="gramEnd"/>
+      <w:r>
+        <w:rPr>
+          <w:rFonts w:ascii="Arial" w:eastAsia="Times New Roman" w:hAnsi="Arial" w:cs="Arial"/>
+        </w:rPr>
+        <w:t>64</w:t>
+      </w:r>
+      <w:r>
+        <w:rPr>
+          <w:rFonts w:ascii="Arial" w:eastAsia="Times New Roman" w:hAnsi="Arial" w:cs="Arial"/>
+        </w:rPr>
+        <w:t>]</w:t>
+      </w:r>
+      <w:r>
+        <w:rPr>
+          <w:rFonts w:ascii="Arial" w:eastAsia="Times New Roman" w:hAnsi="Arial" w:cs="Arial"/>
+        </w:rPr>
+        <w:tab/>
+      </w:r>
+      <w:r>
+        <w:rPr>
+          <w:rFonts w:ascii="Arial" w:eastAsia="Times New Roman" w:hAnsi="Arial" w:cs="Arial"/>
+        </w:rPr>
+        <w:tab/>
+      </w:r>
     </w:p>
     <w:p/>
     <w:sectPr>
@@ -158,7 +1000,7 @@
 </file>
 
 <file path=word/styles.xml><?xml version="1.0" encoding="utf-8"?>
-<w:styles xmlns:mc="http://schemas.openxmlformats.org/markup-compatibility/2006" xmlns:r="http://schemas.openxmlformats.org/officeDocument/2006/relationships" xmlns:w="http://schemas.openxmlformats.org/wordprocessingml/2006/main" xmlns:w14="http://schemas.microsoft.com/office/word/2010/wordml" xmlns:w15="http://schemas.microsoft.com/office/word/2012/wordml" xmlns:w16cid="http://schemas.microsoft.com/office/word/2016/wordml/cid" xmlns:w16se="http://schemas.microsoft.com/office/word/2015/wordml/symex" mc:Ignorable="w14 w15 w16se w16cid">
+<w:styles xmlns:mc="http://schemas.openxmlformats.org/markup-compatibility/2006" xmlns:r="http://schemas.openxmlformats.org/officeDocument/2006/relationships" xmlns:w="http://schemas.openxmlformats.org/wordprocessingml/2006/main" xmlns:w14="http://schemas.microsoft.com/office/word/2010/wordml" xmlns:w15="http://schemas.microsoft.com/office/word/2012/wordml" xmlns:w16cex="http://schemas.microsoft.com/office/word/2018/wordml/cex" xmlns:w16cid="http://schemas.microsoft.com/office/word/2016/wordml/cid" xmlns:w16="http://schemas.microsoft.com/office/word/2018/wordml" xmlns:w16se="http://schemas.microsoft.com/office/word/2015/wordml/symex" mc:Ignorable="w14 w15 w16se w16cid w16 w16cex">
   <w:docDefaults>
     <w:rPrDefault>
       <w:rPr>
@@ -170,7 +1012,7 @@
     </w:rPrDefault>
     <w:pPrDefault/>
   </w:docDefaults>
-  <w:latentStyles w:defLockedState="0" w:defUIPriority="99" w:defSemiHidden="0" w:defUnhideWhenUsed="0" w:defQFormat="0" w:count="375">
+  <w:latentStyles w:defLockedState="0" w:defUIPriority="99" w:defSemiHidden="0" w:defUnhideWhenUsed="0" w:defQFormat="0" w:count="376">
     <w:lsdException w:name="Normal" w:uiPriority="0" w:qFormat="1"/>
     <w:lsdException w:name="heading 1" w:uiPriority="9" w:qFormat="1"/>
     <w:lsdException w:name="heading 2" w:semiHidden="1" w:uiPriority="9" w:unhideWhenUsed="1" w:qFormat="1"/>
@@ -276,7 +1118,6 @@
     <w:lsdException w:name="HTML Sample" w:semiHidden="1" w:unhideWhenUsed="1"/>
     <w:lsdException w:name="HTML Typewriter" w:semiHidden="1" w:unhideWhenUsed="1"/>
     <w:lsdException w:name="HTML Variable" w:semiHidden="1" w:unhideWhenUsed="1"/>
-    <w:lsdException w:name="Normal Table" w:semiHidden="1" w:unhideWhenUsed="1"/>
     <w:lsdException w:name="annotation subject" w:semiHidden="1" w:unhideWhenUsed="1"/>
     <w:lsdException w:name="No List" w:semiHidden="1" w:unhideWhenUsed="1"/>
     <w:lsdException w:name="Outline List 1" w:semiHidden="1" w:unhideWhenUsed="1"/>
@@ -323,10 +1164,8 @@
     <w:lsdException w:name="Table Subtle 2" w:semiHidden="1" w:unhideWhenUsed="1"/>
     <w:lsdException w:name="Table Web 1" w:semiHidden="1" w:unhideWhenUsed="1"/>
     <w:lsdException w:name="Table Web 2" w:semiHidden="1" w:unhideWhenUsed="1"/>
-    <w:lsdException w:name="Table Web 3" w:semiHidden="1" w:unhideWhenUsed="1"/>
     <w:lsdException w:name="Balloon Text" w:semiHidden="1" w:unhideWhenUsed="1"/>
     <w:lsdException w:name="Table Grid" w:uiPriority="39"/>
-    <w:lsdException w:name="Table Theme" w:semiHidden="1" w:unhideWhenUsed="1"/>
     <w:lsdException w:name="Placeholder Text" w:semiHidden="1"/>
     <w:lsdException w:name="No Spacing" w:uiPriority="1" w:qFormat="1"/>
     <w:lsdException w:name="Light Shading" w:uiPriority="60"/>
@@ -544,6 +1383,7 @@
     <w:lsdException w:name="List Table 7 Colorful Accent 6" w:uiPriority="52"/>
     <w:lsdException w:name="Mention" w:semiHidden="1" w:unhideWhenUsed="1"/>
     <w:lsdException w:name="Smart Hyperlink" w:semiHidden="1" w:unhideWhenUsed="1"/>
+    <w:lsdException w:name="Smart Link" w:semiHidden="1" w:unhideWhenUsed="1"/>
   </w:latentStyles>
   <w:style w:type="paragraph" w:default="1" w:styleId="Normal">
     <w:name w:val="Normal"/>

</xml_diff>

<commit_message>
Added minor details to description
</commit_message>
<xml_diff>
--- a/CS 205 Data description.docx
+++ b/CS 205 Data description.docx
@@ -42,6 +42,45 @@
     </w:p>
     <w:p>
       <w:pPr>
+        <w:rPr>
+          <w:rFonts w:ascii="Arial" w:eastAsia="Times New Roman" w:hAnsi="Arial" w:cs="Arial"/>
+          <w:color w:val="000000"/>
+          <w:sz w:val="22"/>
+          <w:szCs w:val="22"/>
+        </w:rPr>
+      </w:pPr>
+      <w:r>
+        <w:rPr>
+          <w:rFonts w:ascii="Arial" w:eastAsia="Times New Roman" w:hAnsi="Arial" w:cs="Arial"/>
+          <w:color w:val="000000"/>
+          <w:sz w:val="22"/>
+          <w:szCs w:val="22"/>
+        </w:rPr>
+        <w:t xml:space="preserve">Team 2: Austin Block, Isaac Lee, Jimmy </w:t>
+      </w:r>
+      <w:proofErr w:type="spellStart"/>
+      <w:r>
+        <w:rPr>
+          <w:rFonts w:ascii="Arial" w:eastAsia="Times New Roman" w:hAnsi="Arial" w:cs="Arial"/>
+          <w:color w:val="000000"/>
+          <w:sz w:val="22"/>
+          <w:szCs w:val="22"/>
+        </w:rPr>
+        <w:t>Mee</w:t>
+      </w:r>
+      <w:proofErr w:type="spellEnd"/>
+      <w:r>
+        <w:rPr>
+          <w:rFonts w:ascii="Arial" w:eastAsia="Times New Roman" w:hAnsi="Arial" w:cs="Arial"/>
+          <w:color w:val="000000"/>
+          <w:sz w:val="22"/>
+          <w:szCs w:val="22"/>
+        </w:rPr>
+        <w:t>, Michelle Wehrle</w:t>
+      </w:r>
+    </w:p>
+    <w:p>
+      <w:pPr>
         <w:ind w:firstLine="720"/>
         <w:rPr>
           <w:rFonts w:ascii="Arial" w:eastAsia="Times New Roman" w:hAnsi="Arial" w:cs="Arial"/>
@@ -68,25 +107,25 @@
           <w:sz w:val="22"/>
           <w:szCs w:val="22"/>
         </w:rPr>
-        <w:t xml:space="preserve">For the warmup project, our group has decided to go the music route when choosing our data type. As expected, we will have two tables and a </w:t>
-      </w:r>
-      <w:r>
-        <w:rPr>
-          <w:rFonts w:ascii="Arial" w:eastAsia="Times New Roman" w:hAnsi="Arial" w:cs="Arial"/>
-          <w:color w:val="000000"/>
-          <w:sz w:val="22"/>
-          <w:szCs w:val="22"/>
-        </w:rPr>
-        <w:t>foreign</w:t>
-      </w:r>
-      <w:r>
-        <w:rPr>
-          <w:rFonts w:ascii="Arial" w:eastAsia="Times New Roman" w:hAnsi="Arial" w:cs="Arial"/>
-          <w:color w:val="000000"/>
-          <w:sz w:val="22"/>
-          <w:szCs w:val="22"/>
-        </w:rPr>
-        <w:t xml:space="preserve"> key on the first table that matches to a primary key on the second table.</w:t>
+        <w:t xml:space="preserve">For the warmup project, our group has decided to go the music route when choosing our data type. </w:t>
+      </w:r>
+      <w:r>
+        <w:rPr>
+          <w:rFonts w:ascii="Arial" w:eastAsia="Times New Roman" w:hAnsi="Arial" w:cs="Arial"/>
+          <w:color w:val="000000"/>
+          <w:sz w:val="22"/>
+          <w:szCs w:val="22"/>
+        </w:rPr>
+        <w:t xml:space="preserve">Our dataset has information on the top 50 songs on Spotify. </w:t>
+      </w:r>
+      <w:r>
+        <w:rPr>
+          <w:rFonts w:ascii="Arial" w:eastAsia="Times New Roman" w:hAnsi="Arial" w:cs="Arial"/>
+          <w:color w:val="000000"/>
+          <w:sz w:val="22"/>
+          <w:szCs w:val="22"/>
+        </w:rPr>
+        <w:t>As expected, we will have two tables and a foreign key on the first table that matches to a primary key on the second table.</w:t>
       </w:r>
     </w:p>
     <w:p>
@@ -278,6 +317,43 @@
           <w:sz w:val="22"/>
           <w:szCs w:val="22"/>
         </w:rPr>
+        <w:t xml:space="preserve"> This table has 50 rows. </w:t>
+      </w:r>
+      <w:r>
+        <w:rPr>
+          <w:rFonts w:ascii="Arial" w:eastAsia="Times New Roman" w:hAnsi="Arial" w:cs="Arial"/>
+          <w:color w:val="000000"/>
+          <w:sz w:val="22"/>
+          <w:szCs w:val="22"/>
+        </w:rPr>
+        <w:t xml:space="preserve">The fields or columns of the </w:t>
+      </w:r>
+      <w:r>
+        <w:rPr>
+          <w:rFonts w:ascii="Arial" w:eastAsia="Times New Roman" w:hAnsi="Arial" w:cs="Arial"/>
+          <w:color w:val="000000"/>
+          <w:sz w:val="22"/>
+          <w:szCs w:val="22"/>
+        </w:rPr>
+        <w:t>2</w:t>
+      </w:r>
+      <w:r>
+        <w:rPr>
+          <w:rFonts w:ascii="Arial" w:eastAsia="Times New Roman" w:hAnsi="Arial" w:cs="Arial"/>
+          <w:color w:val="000000"/>
+          <w:sz w:val="22"/>
+          <w:szCs w:val="22"/>
+          <w:vertAlign w:val="superscript"/>
+        </w:rPr>
+        <w:t>nd</w:t>
+      </w:r>
+      <w:r>
+        <w:rPr>
+          <w:rFonts w:ascii="Arial" w:eastAsia="Times New Roman" w:hAnsi="Arial" w:cs="Arial"/>
+          <w:color w:val="000000"/>
+          <w:sz w:val="22"/>
+          <w:szCs w:val="22"/>
+        </w:rPr>
         <w:t xml:space="preserve"> </w:t>
       </w:r>
       <w:r>
@@ -287,43 +363,6 @@
           <w:sz w:val="22"/>
           <w:szCs w:val="22"/>
         </w:rPr>
-        <w:t xml:space="preserve">The fields or columns of the </w:t>
-      </w:r>
-      <w:r>
-        <w:rPr>
-          <w:rFonts w:ascii="Arial" w:eastAsia="Times New Roman" w:hAnsi="Arial" w:cs="Arial"/>
-          <w:color w:val="000000"/>
-          <w:sz w:val="22"/>
-          <w:szCs w:val="22"/>
-        </w:rPr>
-        <w:t>2</w:t>
-      </w:r>
-      <w:r>
-        <w:rPr>
-          <w:rFonts w:ascii="Arial" w:eastAsia="Times New Roman" w:hAnsi="Arial" w:cs="Arial"/>
-          <w:color w:val="000000"/>
-          <w:sz w:val="22"/>
-          <w:szCs w:val="22"/>
-          <w:vertAlign w:val="superscript"/>
-        </w:rPr>
-        <w:t>nd</w:t>
-      </w:r>
-      <w:r>
-        <w:rPr>
-          <w:rFonts w:ascii="Arial" w:eastAsia="Times New Roman" w:hAnsi="Arial" w:cs="Arial"/>
-          <w:color w:val="000000"/>
-          <w:sz w:val="22"/>
-          <w:szCs w:val="22"/>
-        </w:rPr>
-        <w:t xml:space="preserve"> </w:t>
-      </w:r>
-      <w:r>
-        <w:rPr>
-          <w:rFonts w:ascii="Arial" w:eastAsia="Times New Roman" w:hAnsi="Arial" w:cs="Arial"/>
-          <w:color w:val="000000"/>
-          <w:sz w:val="22"/>
-          <w:szCs w:val="22"/>
-        </w:rPr>
         <w:t xml:space="preserve">table are as follows: </w:t>
       </w:r>
       <w:r>
@@ -441,189 +480,504 @@
           <w:sz w:val="22"/>
           <w:szCs w:val="22"/>
         </w:rPr>
+        <w:t>hometown (string)</w:t>
+      </w:r>
+      <w:r>
+        <w:rPr>
+          <w:rFonts w:ascii="Arial" w:eastAsia="Times New Roman" w:hAnsi="Arial" w:cs="Arial"/>
+          <w:color w:val="000000"/>
+          <w:sz w:val="22"/>
+          <w:szCs w:val="22"/>
+        </w:rPr>
+        <w:t>.</w:t>
+      </w:r>
+      <w:r>
+        <w:rPr>
+          <w:rFonts w:ascii="Arial" w:eastAsia="Times New Roman" w:hAnsi="Arial" w:cs="Arial"/>
+          <w:color w:val="000000"/>
+          <w:sz w:val="22"/>
+          <w:szCs w:val="22"/>
+        </w:rPr>
+        <w:t xml:space="preserve"> This table has 38 rows.</w:t>
+      </w:r>
+    </w:p>
+    <w:p>
+      <w:pPr>
+        <w:ind w:firstLine="720"/>
+        <w:rPr>
+          <w:rFonts w:ascii="Times New Roman" w:eastAsia="Times New Roman" w:hAnsi="Times New Roman" w:cs="Times New Roman"/>
+        </w:rPr>
+      </w:pPr>
+      <w:r>
+        <w:rPr>
+          <w:rFonts w:ascii="Arial" w:eastAsia="Times New Roman" w:hAnsi="Arial" w:cs="Arial"/>
+          <w:color w:val="000000"/>
+          <w:sz w:val="22"/>
+          <w:szCs w:val="22"/>
+        </w:rPr>
+        <w:t>We are confident in the data that we chose</w:t>
+      </w:r>
+      <w:r>
+        <w:rPr>
+          <w:rFonts w:ascii="Arial" w:eastAsia="Times New Roman" w:hAnsi="Arial" w:cs="Arial"/>
+          <w:color w:val="000000"/>
+          <w:sz w:val="22"/>
+          <w:szCs w:val="22"/>
+        </w:rPr>
+        <w:t>,</w:t>
+      </w:r>
+      <w:r>
+        <w:rPr>
+          <w:rFonts w:ascii="Arial" w:eastAsia="Times New Roman" w:hAnsi="Arial" w:cs="Arial"/>
+          <w:color w:val="000000"/>
+          <w:sz w:val="22"/>
+          <w:szCs w:val="22"/>
+        </w:rPr>
+        <w:t xml:space="preserve"> and we truly feel we will be able to produce a quality command line interface to query the data that is stored in our DB.</w:t>
+      </w:r>
+    </w:p>
+    <w:p>
+      <w:pPr>
+        <w:rPr>
+          <w:rFonts w:ascii="Times New Roman" w:eastAsia="Times New Roman" w:hAnsi="Times New Roman" w:cs="Times New Roman"/>
+        </w:rPr>
+      </w:pPr>
+    </w:p>
+    <w:p>
+      <w:pPr>
+        <w:rPr>
+          <w:rFonts w:ascii="Times New Roman" w:eastAsia="Times New Roman" w:hAnsi="Times New Roman" w:cs="Times New Roman"/>
+        </w:rPr>
+      </w:pPr>
+    </w:p>
+    <w:p>
+      <w:pPr>
+        <w:rPr>
+          <w:rFonts w:ascii="Arial" w:eastAsia="Times New Roman" w:hAnsi="Arial" w:cs="Arial"/>
+        </w:rPr>
+      </w:pPr>
+      <w:r>
+        <w:rPr>
+          <w:rFonts w:ascii="Arial" w:eastAsia="Times New Roman" w:hAnsi="Arial" w:cs="Arial"/>
+        </w:rPr>
+        <w:t>Songs (</w:t>
+      </w:r>
+      <w:proofErr w:type="gramStart"/>
+      <w:r>
+        <w:rPr>
+          <w:rFonts w:ascii="Arial" w:eastAsia="Times New Roman" w:hAnsi="Arial" w:cs="Arial"/>
+        </w:rPr>
+        <w:t>table-1</w:t>
+      </w:r>
+      <w:proofErr w:type="gramEnd"/>
+      <w:r>
+        <w:rPr>
+          <w:rFonts w:ascii="Arial" w:eastAsia="Times New Roman" w:hAnsi="Arial" w:cs="Arial"/>
+        </w:rPr>
+        <w:t>)</w:t>
+      </w:r>
+    </w:p>
+    <w:p>
+      <w:pPr>
+        <w:rPr>
+          <w:rFonts w:ascii="Arial" w:eastAsia="Times New Roman" w:hAnsi="Arial" w:cs="Arial"/>
+        </w:rPr>
+      </w:pPr>
+      <w:r>
+        <w:rPr>
+          <w:rFonts w:ascii="Arial" w:eastAsia="Times New Roman" w:hAnsi="Arial" w:cs="Arial"/>
+        </w:rPr>
+        <w:t>id</w:t>
+      </w:r>
+      <w:r>
+        <w:rPr>
+          <w:rFonts w:ascii="Arial" w:eastAsia="Times New Roman" w:hAnsi="Arial" w:cs="Arial"/>
+        </w:rPr>
+        <w:tab/>
+      </w:r>
+      <w:r>
+        <w:rPr>
+          <w:rFonts w:ascii="Arial" w:eastAsia="Times New Roman" w:hAnsi="Arial" w:cs="Arial"/>
+        </w:rPr>
+        <w:tab/>
+        <w:t>integer</w:t>
+      </w:r>
+      <w:r>
+        <w:rPr>
+          <w:rFonts w:ascii="Arial" w:eastAsia="Times New Roman" w:hAnsi="Arial" w:cs="Arial"/>
+        </w:rPr>
+        <w:tab/>
+      </w:r>
+      <w:r>
+        <w:rPr>
+          <w:rFonts w:ascii="Arial" w:eastAsia="Times New Roman" w:hAnsi="Arial" w:cs="Arial"/>
+        </w:rPr>
+        <w:tab/>
+        <w:t>primary key</w:t>
+      </w:r>
+    </w:p>
+    <w:p>
+      <w:pPr>
+        <w:rPr>
+          <w:rFonts w:ascii="Arial" w:eastAsia="Times New Roman" w:hAnsi="Arial" w:cs="Arial"/>
+        </w:rPr>
+      </w:pPr>
+      <w:r>
+        <w:rPr>
+          <w:rFonts w:ascii="Arial" w:eastAsia="Times New Roman" w:hAnsi="Arial" w:cs="Arial"/>
+        </w:rPr>
+        <w:t>song</w:t>
+      </w:r>
+      <w:r>
+        <w:rPr>
+          <w:rFonts w:ascii="Arial" w:eastAsia="Times New Roman" w:hAnsi="Arial" w:cs="Arial"/>
+        </w:rPr>
+        <w:tab/>
+      </w:r>
+      <w:r>
+        <w:rPr>
+          <w:rFonts w:ascii="Arial" w:eastAsia="Times New Roman" w:hAnsi="Arial" w:cs="Arial"/>
+        </w:rPr>
+        <w:tab/>
+      </w:r>
+      <w:proofErr w:type="gramStart"/>
+      <w:r>
+        <w:rPr>
+          <w:rFonts w:ascii="Arial" w:eastAsia="Times New Roman" w:hAnsi="Arial" w:cs="Arial"/>
+        </w:rPr>
+        <w:t>char[</w:t>
+      </w:r>
+      <w:proofErr w:type="gramEnd"/>
+      <w:r>
+        <w:rPr>
+          <w:rFonts w:ascii="Arial" w:eastAsia="Times New Roman" w:hAnsi="Arial" w:cs="Arial"/>
+        </w:rPr>
+        <w:t>64</w:t>
+      </w:r>
+      <w:r>
+        <w:rPr>
+          <w:rFonts w:ascii="Arial" w:eastAsia="Times New Roman" w:hAnsi="Arial" w:cs="Arial"/>
+        </w:rPr>
+        <w:t>]</w:t>
+      </w:r>
+      <w:r>
+        <w:rPr>
+          <w:rFonts w:ascii="Arial" w:eastAsia="Times New Roman" w:hAnsi="Arial" w:cs="Arial"/>
+        </w:rPr>
+        <w:tab/>
+      </w:r>
+      <w:r>
+        <w:rPr>
+          <w:rFonts w:ascii="Arial" w:eastAsia="Times New Roman" w:hAnsi="Arial" w:cs="Arial"/>
+        </w:rPr>
+        <w:tab/>
+      </w:r>
+    </w:p>
+    <w:p>
+      <w:pPr>
+        <w:rPr>
+          <w:rFonts w:ascii="Arial" w:eastAsia="Times New Roman" w:hAnsi="Arial" w:cs="Arial"/>
+        </w:rPr>
+      </w:pPr>
+      <w:r>
+        <w:rPr>
+          <w:rFonts w:ascii="Arial" w:eastAsia="Times New Roman" w:hAnsi="Arial" w:cs="Arial"/>
+        </w:rPr>
+        <w:t>artist</w:t>
+      </w:r>
+      <w:r>
+        <w:rPr>
+          <w:rFonts w:ascii="Arial" w:eastAsia="Times New Roman" w:hAnsi="Arial" w:cs="Arial"/>
+        </w:rPr>
+        <w:tab/>
+      </w:r>
+      <w:r>
+        <w:rPr>
+          <w:rFonts w:ascii="Arial" w:eastAsia="Times New Roman" w:hAnsi="Arial" w:cs="Arial"/>
+        </w:rPr>
+        <w:tab/>
+      </w:r>
+      <w:proofErr w:type="gramStart"/>
+      <w:r>
+        <w:rPr>
+          <w:rFonts w:ascii="Arial" w:eastAsia="Times New Roman" w:hAnsi="Arial" w:cs="Arial"/>
+        </w:rPr>
+        <w:t>char[</w:t>
+      </w:r>
+      <w:proofErr w:type="gramEnd"/>
+      <w:r>
+        <w:rPr>
+          <w:rFonts w:ascii="Arial" w:eastAsia="Times New Roman" w:hAnsi="Arial" w:cs="Arial"/>
+        </w:rPr>
+        <w:t>32]</w:t>
+      </w:r>
+      <w:r>
+        <w:rPr>
+          <w:rFonts w:ascii="Arial" w:eastAsia="Times New Roman" w:hAnsi="Arial" w:cs="Arial"/>
+        </w:rPr>
+        <w:tab/>
+      </w:r>
+      <w:r>
+        <w:rPr>
+          <w:rFonts w:ascii="Arial" w:eastAsia="Times New Roman" w:hAnsi="Arial" w:cs="Arial"/>
+        </w:rPr>
+        <w:tab/>
+      </w:r>
+      <w:r>
+        <w:rPr>
+          <w:rFonts w:ascii="Arial" w:eastAsia="Times New Roman" w:hAnsi="Arial" w:cs="Arial"/>
+        </w:rPr>
+        <w:t xml:space="preserve">foreign key to </w:t>
+      </w:r>
+      <w:r>
+        <w:rPr>
+          <w:rFonts w:ascii="Arial" w:eastAsia="Times New Roman" w:hAnsi="Arial" w:cs="Arial"/>
+        </w:rPr>
+        <w:t>Artists</w:t>
+      </w:r>
+      <w:r>
+        <w:rPr>
+          <w:rFonts w:ascii="Arial" w:eastAsia="Times New Roman" w:hAnsi="Arial" w:cs="Arial"/>
+        </w:rPr>
+        <w:t xml:space="preserve"> table</w:t>
+      </w:r>
+    </w:p>
+    <w:p>
+      <w:pPr>
+        <w:rPr>
+          <w:rFonts w:ascii="Arial" w:eastAsia="Times New Roman" w:hAnsi="Arial" w:cs="Arial"/>
+        </w:rPr>
+      </w:pPr>
+      <w:r>
+        <w:rPr>
+          <w:rFonts w:ascii="Arial" w:eastAsia="Times New Roman" w:hAnsi="Arial" w:cs="Arial"/>
+        </w:rPr>
+        <w:t>genre</w:t>
+      </w:r>
+      <w:r>
+        <w:rPr>
+          <w:rFonts w:ascii="Arial" w:eastAsia="Times New Roman" w:hAnsi="Arial" w:cs="Arial"/>
+        </w:rPr>
+        <w:tab/>
+      </w:r>
+      <w:r>
+        <w:rPr>
+          <w:rFonts w:ascii="Arial" w:eastAsia="Times New Roman" w:hAnsi="Arial" w:cs="Arial"/>
+        </w:rPr>
+        <w:tab/>
+      </w:r>
+      <w:proofErr w:type="gramStart"/>
+      <w:r>
+        <w:rPr>
+          <w:rFonts w:ascii="Arial" w:eastAsia="Times New Roman" w:hAnsi="Arial" w:cs="Arial"/>
+        </w:rPr>
+        <w:t>char[</w:t>
+      </w:r>
+      <w:proofErr w:type="gramEnd"/>
+      <w:r>
+        <w:rPr>
+          <w:rFonts w:ascii="Arial" w:eastAsia="Times New Roman" w:hAnsi="Arial" w:cs="Arial"/>
+        </w:rPr>
+        <w:t>32]</w:t>
+      </w:r>
+      <w:r>
+        <w:rPr>
+          <w:rFonts w:ascii="Arial" w:eastAsia="Times New Roman" w:hAnsi="Arial" w:cs="Arial"/>
+        </w:rPr>
+        <w:tab/>
+      </w:r>
+    </w:p>
+    <w:p>
+      <w:pPr>
+        <w:rPr>
+          <w:rFonts w:ascii="Arial" w:eastAsia="Times New Roman" w:hAnsi="Arial" w:cs="Arial"/>
+        </w:rPr>
+      </w:pPr>
+    </w:p>
+    <w:p>
+      <w:pPr>
+        <w:rPr>
+          <w:rFonts w:ascii="Arial" w:eastAsia="Times New Roman" w:hAnsi="Arial" w:cs="Arial"/>
+        </w:rPr>
+      </w:pPr>
+      <w:r>
+        <w:rPr>
+          <w:rFonts w:ascii="Arial" w:eastAsia="Times New Roman" w:hAnsi="Arial" w:cs="Arial"/>
+        </w:rPr>
+        <w:t>Artists (</w:t>
+      </w:r>
+      <w:proofErr w:type="gramStart"/>
+      <w:r>
+        <w:rPr>
+          <w:rFonts w:ascii="Arial" w:eastAsia="Times New Roman" w:hAnsi="Arial" w:cs="Arial"/>
+        </w:rPr>
+        <w:t>table-2</w:t>
+      </w:r>
+      <w:proofErr w:type="gramEnd"/>
+      <w:r>
+        <w:rPr>
+          <w:rFonts w:ascii="Arial" w:eastAsia="Times New Roman" w:hAnsi="Arial" w:cs="Arial"/>
+        </w:rPr>
+        <w:t>)</w:t>
+      </w:r>
+    </w:p>
+    <w:p>
+      <w:pPr>
+        <w:rPr>
+          <w:rFonts w:ascii="Arial" w:eastAsia="Times New Roman" w:hAnsi="Arial" w:cs="Arial"/>
+        </w:rPr>
+      </w:pPr>
+      <w:r>
+        <w:rPr>
+          <w:rFonts w:ascii="Arial" w:eastAsia="Times New Roman" w:hAnsi="Arial" w:cs="Arial"/>
+        </w:rPr>
+        <w:t>id</w:t>
+      </w:r>
+      <w:r>
+        <w:rPr>
+          <w:rFonts w:ascii="Arial" w:eastAsia="Times New Roman" w:hAnsi="Arial" w:cs="Arial"/>
+        </w:rPr>
+        <w:tab/>
+      </w:r>
+      <w:r>
+        <w:rPr>
+          <w:rFonts w:ascii="Arial" w:eastAsia="Times New Roman" w:hAnsi="Arial" w:cs="Arial"/>
+        </w:rPr>
+        <w:tab/>
+        <w:t>integer</w:t>
+      </w:r>
+      <w:r>
+        <w:rPr>
+          <w:rFonts w:ascii="Arial" w:eastAsia="Times New Roman" w:hAnsi="Arial" w:cs="Arial"/>
+        </w:rPr>
+        <w:tab/>
+      </w:r>
+      <w:r>
+        <w:rPr>
+          <w:rFonts w:ascii="Arial" w:eastAsia="Times New Roman" w:hAnsi="Arial" w:cs="Arial"/>
+        </w:rPr>
+        <w:tab/>
+        <w:t>primary key</w:t>
+      </w:r>
+    </w:p>
+    <w:p>
+      <w:pPr>
+        <w:rPr>
+          <w:rFonts w:ascii="Arial" w:eastAsia="Times New Roman" w:hAnsi="Arial" w:cs="Arial"/>
+        </w:rPr>
+      </w:pPr>
+      <w:r>
+        <w:rPr>
+          <w:rFonts w:ascii="Arial" w:eastAsia="Times New Roman" w:hAnsi="Arial" w:cs="Arial"/>
+        </w:rPr>
+        <w:t>artist</w:t>
+      </w:r>
+      <w:r>
+        <w:rPr>
+          <w:rFonts w:ascii="Arial" w:eastAsia="Times New Roman" w:hAnsi="Arial" w:cs="Arial"/>
+        </w:rPr>
+        <w:tab/>
+      </w:r>
+      <w:r>
+        <w:rPr>
+          <w:rFonts w:ascii="Arial" w:eastAsia="Times New Roman" w:hAnsi="Arial" w:cs="Arial"/>
+        </w:rPr>
+        <w:tab/>
+      </w:r>
+      <w:proofErr w:type="gramStart"/>
+      <w:r>
+        <w:rPr>
+          <w:rFonts w:ascii="Arial" w:eastAsia="Times New Roman" w:hAnsi="Arial" w:cs="Arial"/>
+        </w:rPr>
+        <w:t>char[</w:t>
+      </w:r>
+      <w:proofErr w:type="gramEnd"/>
+      <w:r>
+        <w:rPr>
+          <w:rFonts w:ascii="Arial" w:eastAsia="Times New Roman" w:hAnsi="Arial" w:cs="Arial"/>
+        </w:rPr>
+        <w:t>32]</w:t>
+      </w:r>
+      <w:r>
+        <w:rPr>
+          <w:rFonts w:ascii="Arial" w:eastAsia="Times New Roman" w:hAnsi="Arial" w:cs="Arial"/>
+        </w:rPr>
+        <w:tab/>
+      </w:r>
+      <w:r>
+        <w:rPr>
+          <w:rFonts w:ascii="Arial" w:eastAsia="Times New Roman" w:hAnsi="Arial" w:cs="Arial"/>
+        </w:rPr>
+        <w:tab/>
+      </w:r>
+      <w:r>
+        <w:rPr>
+          <w:rFonts w:ascii="Arial" w:eastAsia="Times New Roman" w:hAnsi="Arial" w:cs="Arial"/>
+        </w:rPr>
+        <w:t xml:space="preserve">foreign key to </w:t>
+      </w:r>
+      <w:r>
+        <w:rPr>
+          <w:rFonts w:ascii="Arial" w:eastAsia="Times New Roman" w:hAnsi="Arial" w:cs="Arial"/>
+        </w:rPr>
+        <w:t>Songs</w:t>
+      </w:r>
+      <w:r>
+        <w:rPr>
+          <w:rFonts w:ascii="Arial" w:eastAsia="Times New Roman" w:hAnsi="Arial" w:cs="Arial"/>
+        </w:rPr>
+        <w:t xml:space="preserve"> table</w:t>
+      </w:r>
+    </w:p>
+    <w:p>
+      <w:pPr>
+        <w:rPr>
+          <w:rFonts w:ascii="Arial" w:eastAsia="Times New Roman" w:hAnsi="Arial" w:cs="Arial"/>
+        </w:rPr>
+      </w:pPr>
+      <w:r>
+        <w:rPr>
+          <w:rFonts w:ascii="Arial" w:eastAsia="Times New Roman" w:hAnsi="Arial" w:cs="Arial"/>
+        </w:rPr>
+        <w:t>birthdate</w:t>
+      </w:r>
+      <w:r>
+        <w:rPr>
+          <w:rFonts w:ascii="Arial" w:eastAsia="Times New Roman" w:hAnsi="Arial" w:cs="Arial"/>
+        </w:rPr>
+        <w:tab/>
+      </w:r>
+      <w:r>
+        <w:rPr>
+          <w:rFonts w:ascii="Arial" w:eastAsia="Times New Roman" w:hAnsi="Arial" w:cs="Arial"/>
+        </w:rPr>
+        <w:t>date</w:t>
+      </w:r>
+    </w:p>
+    <w:p>
+      <w:r>
+        <w:rPr>
+          <w:rFonts w:ascii="Arial" w:eastAsia="Times New Roman" w:hAnsi="Arial" w:cs="Arial"/>
+        </w:rPr>
         <w:t>hometown</w:t>
       </w:r>
       <w:r>
         <w:rPr>
           <w:rFonts w:ascii="Arial" w:eastAsia="Times New Roman" w:hAnsi="Arial" w:cs="Arial"/>
-          <w:color w:val="000000"/>
-          <w:sz w:val="22"/>
-          <w:szCs w:val="22"/>
-        </w:rPr>
-        <w:t xml:space="preserve"> (string)</w:t>
-      </w:r>
-      <w:r>
-        <w:rPr>
-          <w:rFonts w:ascii="Arial" w:eastAsia="Times New Roman" w:hAnsi="Arial" w:cs="Arial"/>
-          <w:color w:val="000000"/>
-          <w:sz w:val="22"/>
-          <w:szCs w:val="22"/>
-        </w:rPr>
-        <w:t>.</w:t>
-      </w:r>
-    </w:p>
-    <w:p>
-      <w:pPr>
-        <w:ind w:firstLine="720"/>
-        <w:rPr>
-          <w:rFonts w:ascii="Times New Roman" w:eastAsia="Times New Roman" w:hAnsi="Times New Roman" w:cs="Times New Roman"/>
-        </w:rPr>
-      </w:pPr>
-      <w:r>
-        <w:rPr>
-          <w:rFonts w:ascii="Arial" w:eastAsia="Times New Roman" w:hAnsi="Arial" w:cs="Arial"/>
-          <w:color w:val="000000"/>
-          <w:sz w:val="22"/>
-          <w:szCs w:val="22"/>
-        </w:rPr>
-        <w:t xml:space="preserve">We are confident in the data that we </w:t>
+        </w:rPr>
+        <w:tab/>
       </w:r>
       <w:proofErr w:type="gramStart"/>
       <w:r>
         <w:rPr>
           <w:rFonts w:ascii="Arial" w:eastAsia="Times New Roman" w:hAnsi="Arial" w:cs="Arial"/>
-          <w:color w:val="000000"/>
-          <w:sz w:val="22"/>
-          <w:szCs w:val="22"/>
-        </w:rPr>
-        <w:t>chose</w:t>
+        </w:rPr>
+        <w:t>char[</w:t>
       </w:r>
       <w:proofErr w:type="gramEnd"/>
       <w:r>
         <w:rPr>
           <w:rFonts w:ascii="Arial" w:eastAsia="Times New Roman" w:hAnsi="Arial" w:cs="Arial"/>
-          <w:color w:val="000000"/>
-          <w:sz w:val="22"/>
-          <w:szCs w:val="22"/>
-        </w:rPr>
-        <w:t xml:space="preserve"> and we truly feel we will be able to produce a quality command line interface to query the data that is stored in our DB.</w:t>
-      </w:r>
-    </w:p>
-    <w:p>
-      <w:pPr>
-        <w:rPr>
-          <w:rFonts w:ascii="Times New Roman" w:eastAsia="Times New Roman" w:hAnsi="Times New Roman" w:cs="Times New Roman"/>
-        </w:rPr>
-      </w:pPr>
-    </w:p>
-    <w:p>
-      <w:pPr>
-        <w:rPr>
-          <w:rFonts w:ascii="Times New Roman" w:eastAsia="Times New Roman" w:hAnsi="Times New Roman" w:cs="Times New Roman"/>
-        </w:rPr>
-      </w:pPr>
-    </w:p>
-    <w:p>
-      <w:pPr>
-        <w:rPr>
-          <w:rFonts w:ascii="Arial" w:eastAsia="Times New Roman" w:hAnsi="Arial" w:cs="Arial"/>
-        </w:rPr>
-      </w:pPr>
-      <w:r>
-        <w:rPr>
-          <w:rFonts w:ascii="Arial" w:eastAsia="Times New Roman" w:hAnsi="Arial" w:cs="Arial"/>
-        </w:rPr>
-        <w:t>Songs (</w:t>
-      </w:r>
-      <w:proofErr w:type="gramStart"/>
-      <w:r>
-        <w:rPr>
-          <w:rFonts w:ascii="Arial" w:eastAsia="Times New Roman" w:hAnsi="Arial" w:cs="Arial"/>
-        </w:rPr>
-        <w:t>table-1</w:t>
-      </w:r>
-      <w:proofErr w:type="gramEnd"/>
-      <w:r>
-        <w:rPr>
-          <w:rFonts w:ascii="Arial" w:eastAsia="Times New Roman" w:hAnsi="Arial" w:cs="Arial"/>
-        </w:rPr>
-        <w:t>)</w:t>
-      </w:r>
-    </w:p>
-    <w:p>
-      <w:pPr>
-        <w:rPr>
-          <w:rFonts w:ascii="Arial" w:eastAsia="Times New Roman" w:hAnsi="Arial" w:cs="Arial"/>
-        </w:rPr>
-      </w:pPr>
-      <w:r>
-        <w:rPr>
-          <w:rFonts w:ascii="Arial" w:eastAsia="Times New Roman" w:hAnsi="Arial" w:cs="Arial"/>
-        </w:rPr>
-        <w:t>id</w:t>
-      </w:r>
-      <w:r>
-        <w:rPr>
-          <w:rFonts w:ascii="Arial" w:eastAsia="Times New Roman" w:hAnsi="Arial" w:cs="Arial"/>
-        </w:rPr>
-        <w:tab/>
-      </w:r>
-      <w:r>
-        <w:rPr>
-          <w:rFonts w:ascii="Arial" w:eastAsia="Times New Roman" w:hAnsi="Arial" w:cs="Arial"/>
-        </w:rPr>
-        <w:tab/>
-      </w:r>
-      <w:r>
-        <w:rPr>
-          <w:rFonts w:ascii="Arial" w:eastAsia="Times New Roman" w:hAnsi="Arial" w:cs="Arial"/>
-        </w:rPr>
-        <w:t>integer</w:t>
-      </w:r>
-      <w:r>
-        <w:rPr>
-          <w:rFonts w:ascii="Arial" w:eastAsia="Times New Roman" w:hAnsi="Arial" w:cs="Arial"/>
-        </w:rPr>
-        <w:tab/>
-      </w:r>
-      <w:r>
-        <w:rPr>
-          <w:rFonts w:ascii="Arial" w:eastAsia="Times New Roman" w:hAnsi="Arial" w:cs="Arial"/>
-        </w:rPr>
-        <w:tab/>
-      </w:r>
-      <w:r>
-        <w:rPr>
-          <w:rFonts w:ascii="Arial" w:eastAsia="Times New Roman" w:hAnsi="Arial" w:cs="Arial"/>
-        </w:rPr>
-        <w:t>primary key</w:t>
-      </w:r>
-    </w:p>
-    <w:p>
-      <w:pPr>
-        <w:rPr>
-          <w:rFonts w:ascii="Arial" w:eastAsia="Times New Roman" w:hAnsi="Arial" w:cs="Arial"/>
-        </w:rPr>
-      </w:pPr>
-      <w:r>
-        <w:rPr>
-          <w:rFonts w:ascii="Arial" w:eastAsia="Times New Roman" w:hAnsi="Arial" w:cs="Arial"/>
-        </w:rPr>
-        <w:t>song</w:t>
-      </w:r>
-      <w:r>
-        <w:rPr>
-          <w:rFonts w:ascii="Arial" w:eastAsia="Times New Roman" w:hAnsi="Arial" w:cs="Arial"/>
-        </w:rPr>
-        <w:tab/>
-      </w:r>
-      <w:r>
-        <w:rPr>
-          <w:rFonts w:ascii="Arial" w:eastAsia="Times New Roman" w:hAnsi="Arial" w:cs="Arial"/>
-        </w:rPr>
-        <w:tab/>
-      </w:r>
-      <w:proofErr w:type="gramStart"/>
-      <w:r>
-        <w:rPr>
-          <w:rFonts w:ascii="Arial" w:eastAsia="Times New Roman" w:hAnsi="Arial" w:cs="Arial"/>
-        </w:rPr>
-        <w:t>char[</w:t>
-      </w:r>
-      <w:proofErr w:type="gramEnd"/>
-      <w:r>
-        <w:rPr>
-          <w:rFonts w:ascii="Arial" w:eastAsia="Times New Roman" w:hAnsi="Arial" w:cs="Arial"/>
         </w:rPr>
         <w:t>64</w:t>
       </w:r>
@@ -633,362 +987,7 @@
         </w:rPr>
         <w:t>]</w:t>
       </w:r>
-      <w:r>
-        <w:rPr>
-          <w:rFonts w:ascii="Arial" w:eastAsia="Times New Roman" w:hAnsi="Arial" w:cs="Arial"/>
-        </w:rPr>
-        <w:tab/>
-      </w:r>
-      <w:r>
-        <w:rPr>
-          <w:rFonts w:ascii="Arial" w:eastAsia="Times New Roman" w:hAnsi="Arial" w:cs="Arial"/>
-        </w:rPr>
-        <w:tab/>
-      </w:r>
-    </w:p>
-    <w:p>
-      <w:pPr>
-        <w:rPr>
-          <w:rFonts w:ascii="Arial" w:eastAsia="Times New Roman" w:hAnsi="Arial" w:cs="Arial"/>
-        </w:rPr>
-      </w:pPr>
-      <w:r>
-        <w:rPr>
-          <w:rFonts w:ascii="Arial" w:eastAsia="Times New Roman" w:hAnsi="Arial" w:cs="Arial"/>
-        </w:rPr>
-        <w:t>artist</w:t>
-      </w:r>
-      <w:r>
-        <w:rPr>
-          <w:rFonts w:ascii="Arial" w:eastAsia="Times New Roman" w:hAnsi="Arial" w:cs="Arial"/>
-        </w:rPr>
-        <w:tab/>
-      </w:r>
-      <w:r>
-        <w:rPr>
-          <w:rFonts w:ascii="Arial" w:eastAsia="Times New Roman" w:hAnsi="Arial" w:cs="Arial"/>
-        </w:rPr>
-        <w:tab/>
-      </w:r>
-      <w:proofErr w:type="gramStart"/>
-      <w:r>
-        <w:rPr>
-          <w:rFonts w:ascii="Arial" w:eastAsia="Times New Roman" w:hAnsi="Arial" w:cs="Arial"/>
-        </w:rPr>
-        <w:t>char[</w:t>
-      </w:r>
-      <w:proofErr w:type="gramEnd"/>
-      <w:r>
-        <w:rPr>
-          <w:rFonts w:ascii="Arial" w:eastAsia="Times New Roman" w:hAnsi="Arial" w:cs="Arial"/>
-        </w:rPr>
-        <w:t>32]</w:t>
-      </w:r>
-      <w:r>
-        <w:rPr>
-          <w:rFonts w:ascii="Arial" w:eastAsia="Times New Roman" w:hAnsi="Arial" w:cs="Arial"/>
-        </w:rPr>
-        <w:tab/>
-      </w:r>
-      <w:r>
-        <w:rPr>
-          <w:rFonts w:ascii="Arial" w:eastAsia="Times New Roman" w:hAnsi="Arial" w:cs="Arial"/>
-        </w:rPr>
-        <w:tab/>
-      </w:r>
-      <w:r>
-        <w:rPr>
-          <w:rFonts w:ascii="Arial" w:eastAsia="Times New Roman" w:hAnsi="Arial" w:cs="Arial"/>
-        </w:rPr>
-        <w:t xml:space="preserve">foreign key to </w:t>
-      </w:r>
-      <w:r>
-        <w:rPr>
-          <w:rFonts w:ascii="Arial" w:eastAsia="Times New Roman" w:hAnsi="Arial" w:cs="Arial"/>
-        </w:rPr>
-        <w:t>Artists</w:t>
-      </w:r>
-      <w:r>
-        <w:rPr>
-          <w:rFonts w:ascii="Arial" w:eastAsia="Times New Roman" w:hAnsi="Arial" w:cs="Arial"/>
-        </w:rPr>
-        <w:t xml:space="preserve"> table</w:t>
-      </w:r>
-    </w:p>
-    <w:p>
-      <w:pPr>
-        <w:rPr>
-          <w:rFonts w:ascii="Arial" w:eastAsia="Times New Roman" w:hAnsi="Arial" w:cs="Arial"/>
-        </w:rPr>
-      </w:pPr>
-      <w:r>
-        <w:rPr>
-          <w:rFonts w:ascii="Arial" w:eastAsia="Times New Roman" w:hAnsi="Arial" w:cs="Arial"/>
-        </w:rPr>
-        <w:t>genre</w:t>
-      </w:r>
-      <w:r>
-        <w:rPr>
-          <w:rFonts w:ascii="Arial" w:eastAsia="Times New Roman" w:hAnsi="Arial" w:cs="Arial"/>
-        </w:rPr>
-        <w:tab/>
-      </w:r>
-      <w:r>
-        <w:rPr>
-          <w:rFonts w:ascii="Arial" w:eastAsia="Times New Roman" w:hAnsi="Arial" w:cs="Arial"/>
-        </w:rPr>
-        <w:tab/>
-      </w:r>
-      <w:proofErr w:type="gramStart"/>
-      <w:r>
-        <w:rPr>
-          <w:rFonts w:ascii="Arial" w:eastAsia="Times New Roman" w:hAnsi="Arial" w:cs="Arial"/>
-        </w:rPr>
-        <w:t>char[</w:t>
-      </w:r>
-      <w:proofErr w:type="gramEnd"/>
-      <w:r>
-        <w:rPr>
-          <w:rFonts w:ascii="Arial" w:eastAsia="Times New Roman" w:hAnsi="Arial" w:cs="Arial"/>
-        </w:rPr>
-        <w:t>32]</w:t>
-      </w:r>
-      <w:r>
-        <w:rPr>
-          <w:rFonts w:ascii="Arial" w:eastAsia="Times New Roman" w:hAnsi="Arial" w:cs="Arial"/>
-        </w:rPr>
-        <w:tab/>
-      </w:r>
-    </w:p>
-    <w:p>
-      <w:pPr>
-        <w:rPr>
-          <w:rFonts w:ascii="Arial" w:eastAsia="Times New Roman" w:hAnsi="Arial" w:cs="Arial"/>
-        </w:rPr>
-      </w:pPr>
-    </w:p>
-    <w:p>
-      <w:pPr>
-        <w:rPr>
-          <w:rFonts w:ascii="Arial" w:eastAsia="Times New Roman" w:hAnsi="Arial" w:cs="Arial"/>
-        </w:rPr>
-      </w:pPr>
-      <w:r>
-        <w:rPr>
-          <w:rFonts w:ascii="Arial" w:eastAsia="Times New Roman" w:hAnsi="Arial" w:cs="Arial"/>
-        </w:rPr>
-        <w:t>Artists (</w:t>
-      </w:r>
-      <w:proofErr w:type="gramStart"/>
-      <w:r>
-        <w:rPr>
-          <w:rFonts w:ascii="Arial" w:eastAsia="Times New Roman" w:hAnsi="Arial" w:cs="Arial"/>
-        </w:rPr>
-        <w:t>table-2</w:t>
-      </w:r>
-      <w:proofErr w:type="gramEnd"/>
-      <w:r>
-        <w:rPr>
-          <w:rFonts w:ascii="Arial" w:eastAsia="Times New Roman" w:hAnsi="Arial" w:cs="Arial"/>
-        </w:rPr>
-        <w:t>)</w:t>
-      </w:r>
-    </w:p>
-    <w:p>
-      <w:pPr>
-        <w:rPr>
-          <w:rFonts w:ascii="Arial" w:eastAsia="Times New Roman" w:hAnsi="Arial" w:cs="Arial"/>
-        </w:rPr>
-      </w:pPr>
-      <w:r>
-        <w:rPr>
-          <w:rFonts w:ascii="Arial" w:eastAsia="Times New Roman" w:hAnsi="Arial" w:cs="Arial"/>
-        </w:rPr>
-        <w:t>id</w:t>
-      </w:r>
-      <w:r>
-        <w:rPr>
-          <w:rFonts w:ascii="Arial" w:eastAsia="Times New Roman" w:hAnsi="Arial" w:cs="Arial"/>
-        </w:rPr>
-        <w:tab/>
-      </w:r>
-      <w:r>
-        <w:rPr>
-          <w:rFonts w:ascii="Arial" w:eastAsia="Times New Roman" w:hAnsi="Arial" w:cs="Arial"/>
-        </w:rPr>
-        <w:tab/>
-      </w:r>
-      <w:r>
-        <w:rPr>
-          <w:rFonts w:ascii="Arial" w:eastAsia="Times New Roman" w:hAnsi="Arial" w:cs="Arial"/>
-        </w:rPr>
-        <w:t>integer</w:t>
-      </w:r>
-      <w:r>
-        <w:rPr>
-          <w:rFonts w:ascii="Arial" w:eastAsia="Times New Roman" w:hAnsi="Arial" w:cs="Arial"/>
-        </w:rPr>
-        <w:tab/>
-      </w:r>
-      <w:r>
-        <w:rPr>
-          <w:rFonts w:ascii="Arial" w:eastAsia="Times New Roman" w:hAnsi="Arial" w:cs="Arial"/>
-        </w:rPr>
-        <w:tab/>
-      </w:r>
-      <w:r>
-        <w:rPr>
-          <w:rFonts w:ascii="Arial" w:eastAsia="Times New Roman" w:hAnsi="Arial" w:cs="Arial"/>
-        </w:rPr>
-        <w:t>primary key</w:t>
-      </w:r>
-    </w:p>
-    <w:p>
-      <w:pPr>
-        <w:rPr>
-          <w:rFonts w:ascii="Arial" w:eastAsia="Times New Roman" w:hAnsi="Arial" w:cs="Arial"/>
-        </w:rPr>
-      </w:pPr>
-      <w:r>
-        <w:rPr>
-          <w:rFonts w:ascii="Arial" w:eastAsia="Times New Roman" w:hAnsi="Arial" w:cs="Arial"/>
-        </w:rPr>
-        <w:t>artist</w:t>
-      </w:r>
-      <w:r>
-        <w:rPr>
-          <w:rFonts w:ascii="Arial" w:eastAsia="Times New Roman" w:hAnsi="Arial" w:cs="Arial"/>
-        </w:rPr>
-        <w:tab/>
-      </w:r>
-      <w:r>
-        <w:rPr>
-          <w:rFonts w:ascii="Arial" w:eastAsia="Times New Roman" w:hAnsi="Arial" w:cs="Arial"/>
-        </w:rPr>
-        <w:tab/>
-      </w:r>
-      <w:proofErr w:type="gramStart"/>
-      <w:r>
-        <w:rPr>
-          <w:rFonts w:ascii="Arial" w:eastAsia="Times New Roman" w:hAnsi="Arial" w:cs="Arial"/>
-        </w:rPr>
-        <w:t>char[</w:t>
-      </w:r>
-      <w:proofErr w:type="gramEnd"/>
-      <w:r>
-        <w:rPr>
-          <w:rFonts w:ascii="Arial" w:eastAsia="Times New Roman" w:hAnsi="Arial" w:cs="Arial"/>
-        </w:rPr>
-        <w:t>32]</w:t>
-      </w:r>
-      <w:r>
-        <w:rPr>
-          <w:rFonts w:ascii="Arial" w:eastAsia="Times New Roman" w:hAnsi="Arial" w:cs="Arial"/>
-        </w:rPr>
-        <w:tab/>
-      </w:r>
-      <w:r>
-        <w:rPr>
-          <w:rFonts w:ascii="Arial" w:eastAsia="Times New Roman" w:hAnsi="Arial" w:cs="Arial"/>
-        </w:rPr>
-        <w:tab/>
-      </w:r>
-      <w:r>
-        <w:rPr>
-          <w:rFonts w:ascii="Arial" w:eastAsia="Times New Roman" w:hAnsi="Arial" w:cs="Arial"/>
-        </w:rPr>
-        <w:t xml:space="preserve">foreign key to </w:t>
-      </w:r>
-      <w:r>
-        <w:rPr>
-          <w:rFonts w:ascii="Arial" w:eastAsia="Times New Roman" w:hAnsi="Arial" w:cs="Arial"/>
-        </w:rPr>
-        <w:t>Songs</w:t>
-      </w:r>
-      <w:r>
-        <w:rPr>
-          <w:rFonts w:ascii="Arial" w:eastAsia="Times New Roman" w:hAnsi="Arial" w:cs="Arial"/>
-        </w:rPr>
-        <w:t xml:space="preserve"> table</w:t>
-      </w:r>
-    </w:p>
-    <w:p>
-      <w:pPr>
-        <w:rPr>
-          <w:rFonts w:ascii="Arial" w:eastAsia="Times New Roman" w:hAnsi="Arial" w:cs="Arial"/>
-        </w:rPr>
-      </w:pPr>
-      <w:r>
-        <w:rPr>
-          <w:rFonts w:ascii="Arial" w:eastAsia="Times New Roman" w:hAnsi="Arial" w:cs="Arial"/>
-        </w:rPr>
-        <w:t>birthdate</w:t>
-      </w:r>
-      <w:r>
-        <w:rPr>
-          <w:rFonts w:ascii="Arial" w:eastAsia="Times New Roman" w:hAnsi="Arial" w:cs="Arial"/>
-        </w:rPr>
-        <w:tab/>
-      </w:r>
-      <w:r>
-        <w:rPr>
-          <w:rFonts w:ascii="Arial" w:eastAsia="Times New Roman" w:hAnsi="Arial" w:cs="Arial"/>
-        </w:rPr>
-        <w:t>date</w:t>
-      </w:r>
-    </w:p>
-    <w:p>
-      <w:pPr>
-        <w:rPr>
-          <w:rFonts w:ascii="Arial" w:eastAsia="Times New Roman" w:hAnsi="Arial" w:cs="Arial"/>
-        </w:rPr>
-      </w:pPr>
-      <w:r>
-        <w:rPr>
-          <w:rFonts w:ascii="Arial" w:eastAsia="Times New Roman" w:hAnsi="Arial" w:cs="Arial"/>
-        </w:rPr>
-        <w:t>hometown</w:t>
-      </w:r>
-      <w:r>
-        <w:rPr>
-          <w:rFonts w:ascii="Arial" w:eastAsia="Times New Roman" w:hAnsi="Arial" w:cs="Arial"/>
-        </w:rPr>
-        <w:tab/>
-      </w:r>
-      <w:proofErr w:type="gramStart"/>
-      <w:r>
-        <w:rPr>
-          <w:rFonts w:ascii="Arial" w:eastAsia="Times New Roman" w:hAnsi="Arial" w:cs="Arial"/>
-        </w:rPr>
-        <w:t>char[</w:t>
-      </w:r>
-      <w:proofErr w:type="gramEnd"/>
-      <w:r>
-        <w:rPr>
-          <w:rFonts w:ascii="Arial" w:eastAsia="Times New Roman" w:hAnsi="Arial" w:cs="Arial"/>
-        </w:rPr>
-        <w:t>64</w:t>
-      </w:r>
-      <w:r>
-        <w:rPr>
-          <w:rFonts w:ascii="Arial" w:eastAsia="Times New Roman" w:hAnsi="Arial" w:cs="Arial"/>
-        </w:rPr>
-        <w:t>]</w:t>
-      </w:r>
-      <w:r>
-        <w:rPr>
-          <w:rFonts w:ascii="Arial" w:eastAsia="Times New Roman" w:hAnsi="Arial" w:cs="Arial"/>
-        </w:rPr>
-        <w:tab/>
-      </w:r>
-      <w:r>
-        <w:rPr>
-          <w:rFonts w:ascii="Arial" w:eastAsia="Times New Roman" w:hAnsi="Arial" w:cs="Arial"/>
-        </w:rPr>
-        <w:tab/>
-      </w:r>
-    </w:p>
-    <w:p/>
+    </w:p>
     <w:sectPr>
       <w:pgSz w:w="12240" w:h="15840"/>
       <w:pgMar w:top="1440" w:right="1440" w:bottom="1440" w:left="1440" w:header="720" w:footer="720" w:gutter="0"/>
@@ -1118,6 +1117,7 @@
     <w:lsdException w:name="HTML Sample" w:semiHidden="1" w:unhideWhenUsed="1"/>
     <w:lsdException w:name="HTML Typewriter" w:semiHidden="1" w:unhideWhenUsed="1"/>
     <w:lsdException w:name="HTML Variable" w:semiHidden="1" w:unhideWhenUsed="1"/>
+    <w:lsdException w:name="Normal Table" w:semiHidden="1" w:unhideWhenUsed="1"/>
     <w:lsdException w:name="annotation subject" w:semiHidden="1" w:unhideWhenUsed="1"/>
     <w:lsdException w:name="No List" w:semiHidden="1" w:unhideWhenUsed="1"/>
     <w:lsdException w:name="Outline List 1" w:semiHidden="1" w:unhideWhenUsed="1"/>
@@ -1164,8 +1164,10 @@
     <w:lsdException w:name="Table Subtle 2" w:semiHidden="1" w:unhideWhenUsed="1"/>
     <w:lsdException w:name="Table Web 1" w:semiHidden="1" w:unhideWhenUsed="1"/>
     <w:lsdException w:name="Table Web 2" w:semiHidden="1" w:unhideWhenUsed="1"/>
+    <w:lsdException w:name="Table Web 3" w:semiHidden="1" w:unhideWhenUsed="1"/>
     <w:lsdException w:name="Balloon Text" w:semiHidden="1" w:unhideWhenUsed="1"/>
     <w:lsdException w:name="Table Grid" w:uiPriority="39"/>
+    <w:lsdException w:name="Table Theme" w:semiHidden="1" w:unhideWhenUsed="1"/>
     <w:lsdException w:name="Placeholder Text" w:semiHidden="1"/>
     <w:lsdException w:name="No Spacing" w:uiPriority="1" w:qFormat="1"/>
     <w:lsdException w:name="Light Shading" w:uiPriority="60"/>

</xml_diff>